<commit_message>
working with swift 5 and xcode 10.2
</commit_message>
<xml_diff>
--- a/Documentação/Relatórios/Relat¢rio de Projeto Final 1-V3.docx
+++ b/Documentação/Relatórios/Relat¢rio de Projeto Final 1-V3.docx
@@ -1,6 +1,6 @@
 
 <file path=word/document.xml><?xml version="1.0" encoding="utf-8"?>
-<w:document xmlns:wpc="http://schemas.microsoft.com/office/word/2010/wordprocessingCanvas" xmlns:mo="http://schemas.microsoft.com/office/mac/office/2008/main" xmlns:mc="http://schemas.openxmlformats.org/markup-compatibility/2006" xmlns:mv="urn:schemas-microsoft-com:mac:vml" xmlns:o="urn:schemas-microsoft-com:office:office" xmlns:r="http://schemas.openxmlformats.org/officeDocument/2006/relationships" xmlns:m="http://schemas.openxmlformats.org/officeDocument/2006/math" xmlns:v="urn:schemas-microsoft-com:vml" xmlns:wp14="http://schemas.microsoft.com/office/word/2010/wordprocessingDrawing" xmlns:wp="http://schemas.openxmlformats.org/drawingml/2006/wordprocessingDrawing" xmlns:w10="urn:schemas-microsoft-com:office:word" xmlns:w="http://schemas.openxmlformats.org/wordprocessingml/2006/main" xmlns:w14="http://schemas.microsoft.com/office/word/2010/wordml" xmlns:w15="http://schemas.microsoft.com/office/word/2012/wordml" xmlns:wpg="http://schemas.microsoft.com/office/word/2010/wordprocessingGroup" xmlns:wpi="http://schemas.microsoft.com/office/word/2010/wordprocessingInk" xmlns:wne="http://schemas.microsoft.com/office/word/2006/wordml" xmlns:wps="http://schemas.microsoft.com/office/word/2010/wordprocessingShape" mc:Ignorable="w14 w15 wp14">
+<w:document xmlns:wpc="http://schemas.microsoft.com/office/word/2010/wordprocessingCanvas" xmlns:cx="http://schemas.microsoft.com/office/drawing/2014/chartex" xmlns:cx1="http://schemas.microsoft.com/office/drawing/2015/9/8/chartex" xmlns:cx2="http://schemas.microsoft.com/office/drawing/2015/10/21/chartex" xmlns:cx3="http://schemas.microsoft.com/office/drawing/2016/5/9/chartex" xmlns:cx4="http://schemas.microsoft.com/office/drawing/2016/5/10/chartex" xmlns:cx5="http://schemas.microsoft.com/office/drawing/2016/5/11/chartex" xmlns:cx6="http://schemas.microsoft.com/office/drawing/2016/5/12/chartex" xmlns:cx7="http://schemas.microsoft.com/office/drawing/2016/5/13/chartex" xmlns:cx8="http://schemas.microsoft.com/office/drawing/2016/5/14/chartex" xmlns:mc="http://schemas.openxmlformats.org/markup-compatibility/2006" xmlns:aink="http://schemas.microsoft.com/office/drawing/2016/ink" xmlns:am3d="http://schemas.microsoft.com/office/drawing/2017/model3d" xmlns:o="urn:schemas-microsoft-com:office:office" xmlns:r="http://schemas.openxmlformats.org/officeDocument/2006/relationships" xmlns:m="http://schemas.openxmlformats.org/officeDocument/2006/math" xmlns:v="urn:schemas-microsoft-com:vml" xmlns:wp14="http://schemas.microsoft.com/office/word/2010/wordprocessingDrawing" xmlns:wp="http://schemas.openxmlformats.org/drawingml/2006/wordprocessingDrawing" xmlns:w10="urn:schemas-microsoft-com:office:word" xmlns:w="http://schemas.openxmlformats.org/wordprocessingml/2006/main" xmlns:w14="http://schemas.microsoft.com/office/word/2010/wordml" xmlns:w15="http://schemas.microsoft.com/office/word/2012/wordml" xmlns:w16cid="http://schemas.microsoft.com/office/word/2016/wordml/cid" xmlns:w16se="http://schemas.microsoft.com/office/word/2015/wordml/symex" xmlns:wpg="http://schemas.microsoft.com/office/word/2010/wordprocessingGroup" xmlns:wpi="http://schemas.microsoft.com/office/word/2010/wordprocessingInk" xmlns:wne="http://schemas.microsoft.com/office/word/2006/wordml" xmlns:wps="http://schemas.microsoft.com/office/word/2010/wordprocessingShape" mc:Ignorable="w14 w15 w16se w16cid wp14">
   <w:body>
     <w:p>
       <w:pPr>
@@ -3187,8 +3187,18 @@
             <w:rFonts w:cstheme="minorHAnsi"/>
             <w:lang w:val="pt-PT"/>
           </w:rPr>
-          <w:t>IBM.com/Travel</w:t>
+          <w:t>IBM.com/</w:t>
         </w:r>
+        <w:proofErr w:type="spellStart"/>
+        <w:r>
+          <w:rPr>
+            <w:rStyle w:val="Hyperlink"/>
+            <w:rFonts w:cstheme="minorHAnsi"/>
+            <w:lang w:val="pt-PT"/>
+          </w:rPr>
+          <w:t>Travel</w:t>
+        </w:r>
+        <w:proofErr w:type="spellEnd"/>
       </w:hyperlink>
       <w:r>
         <w:rPr>
@@ -3609,16 +3619,7 @@
           <w:color w:val="000000" w:themeColor="text1"/>
           <w:lang w:val="pt-PT"/>
         </w:rPr>
-        <w:t xml:space="preserve"> os usuários vão ter o seu comportamento mapeado (cliques, compras, e outros dados </w:t>
-      </w:r>
-      <w:proofErr w:type="gramStart"/>
-      <w:r>
-        <w:rPr>
-          <w:rFonts w:cstheme="minorHAnsi"/>
-          <w:color w:val="000000" w:themeColor="text1"/>
-          <w:lang w:val="pt-PT"/>
-        </w:rPr>
-        <w:t>relevantes)</w:t>
+        <w:t xml:space="preserve"> os usuários vão ter o seu comportamento mapeado (cliques, compras, e outros dados relevantes)</w:t>
       </w:r>
       <w:r>
         <w:rPr>
@@ -3627,17 +3628,7 @@
           <w:vertAlign w:val="superscript"/>
           <w:lang w:val="pt-PT"/>
         </w:rPr>
-        <w:t>[</w:t>
-      </w:r>
-      <w:proofErr w:type="gramEnd"/>
-      <w:r>
-        <w:rPr>
-          <w:rFonts w:cstheme="minorHAnsi"/>
-          <w:color w:val="000000" w:themeColor="text1"/>
-          <w:vertAlign w:val="superscript"/>
-          <w:lang w:val="pt-PT"/>
-        </w:rPr>
-        <w:t>6]</w:t>
+        <w:t>[6]</w:t>
       </w:r>
       <w:r>
         <w:rPr>
@@ -8935,12 +8926,37 @@
         </w:rPr>
         <w:t xml:space="preserve">Exemplo: </w:t>
       </w:r>
-      <w:r>
-        <w:rPr>
-          <w:rFonts w:cstheme="minorHAnsi"/>
-          <w:lang w:val="pt-PT"/>
-        </w:rPr>
-        <w:t xml:space="preserve">Facebook, Twitter, </w:t>
+      <w:proofErr w:type="spellStart"/>
+      <w:r>
+        <w:rPr>
+          <w:rFonts w:cstheme="minorHAnsi"/>
+          <w:lang w:val="pt-PT"/>
+        </w:rPr>
+        <w:t>Facebook</w:t>
+      </w:r>
+      <w:proofErr w:type="spellEnd"/>
+      <w:r>
+        <w:rPr>
+          <w:rFonts w:cstheme="minorHAnsi"/>
+          <w:lang w:val="pt-PT"/>
+        </w:rPr>
+        <w:t xml:space="preserve">, </w:t>
+      </w:r>
+      <w:proofErr w:type="spellStart"/>
+      <w:r>
+        <w:rPr>
+          <w:rFonts w:cstheme="minorHAnsi"/>
+          <w:lang w:val="pt-PT"/>
+        </w:rPr>
+        <w:t>Twitter</w:t>
+      </w:r>
+      <w:proofErr w:type="spellEnd"/>
+      <w:r>
+        <w:rPr>
+          <w:rFonts w:cstheme="minorHAnsi"/>
+          <w:lang w:val="pt-PT"/>
+        </w:rPr>
+        <w:t xml:space="preserve">, </w:t>
       </w:r>
       <w:proofErr w:type="spellStart"/>
       <w:r>
@@ -9903,117 +9919,14 @@
           <w:b/>
           <w:lang w:val="pt-PT"/>
         </w:rPr>
-        <w:t>Exemplo</w:t>
-      </w:r>
-      <w:proofErr w:type="gramStart"/>
-      <w:r>
-        <w:rPr>
-          <w:rFonts w:cstheme="minorHAnsi"/>
-          <w:b/>
-          <w:lang w:val="pt-PT"/>
-        </w:rPr>
-        <w:t xml:space="preserve">: </w:t>
-      </w:r>
-      <w:bookmarkStart w:id="7" w:name="_GoBack"/>
-      <w:bookmarkEnd w:id="7"/>
-      <w:r>
-        <w:rPr>
-          <w:rFonts w:cstheme="minorHAnsi"/>
-          <w:lang w:val="pt-PT"/>
-        </w:rPr>
-        <w:t>Podemos</w:t>
-      </w:r>
-      <w:proofErr w:type="gramEnd"/>
-      <w:r>
-        <w:rPr>
-          <w:rFonts w:cstheme="minorHAnsi"/>
-          <w:lang w:val="pt-PT"/>
-        </w:rPr>
-        <w:t xml:space="preserve"> imaginar um </w:t>
-      </w:r>
-      <w:r>
-        <w:rPr>
-          <w:rFonts w:cstheme="minorHAnsi"/>
-          <w:lang w:val="pt-PT"/>
-        </w:rPr>
-        <w:t>aplicativo de viagens</w:t>
-      </w:r>
-      <w:r>
-        <w:rPr>
-          <w:rFonts w:cstheme="minorHAnsi"/>
-          <w:lang w:val="pt-PT"/>
-        </w:rPr>
-        <w:t xml:space="preserve"> onde podemos utilizar linguagem natural para </w:t>
-      </w:r>
-      <w:r>
-        <w:rPr>
-          <w:rFonts w:cstheme="minorHAnsi"/>
-          <w:lang w:val="pt-PT"/>
-        </w:rPr>
-        <w:t>conversar com</w:t>
-      </w:r>
-      <w:r>
-        <w:rPr>
-          <w:rFonts w:cstheme="minorHAnsi"/>
-          <w:lang w:val="pt-PT"/>
-        </w:rPr>
-        <w:t xml:space="preserve"> u</w:t>
-      </w:r>
-      <w:r>
-        <w:rPr>
-          <w:rFonts w:cstheme="minorHAnsi"/>
-          <w:lang w:val="pt-PT"/>
-        </w:rPr>
-        <w:t>m robô sobre atrações</w:t>
-      </w:r>
-      <w:r>
-        <w:rPr>
-          <w:rFonts w:cstheme="minorHAnsi"/>
-          <w:lang w:val="pt-PT"/>
-        </w:rPr>
-        <w:t>. Neste caso temos como “enti</w:t>
-      </w:r>
-      <w:r>
-        <w:rPr>
-          <w:rFonts w:cstheme="minorHAnsi"/>
-          <w:lang w:val="pt-PT"/>
-        </w:rPr>
-        <w:t>ties” o</w:t>
-      </w:r>
-      <w:r>
-        <w:rPr>
-          <w:rFonts w:cstheme="minorHAnsi"/>
-          <w:lang w:val="pt-PT"/>
-        </w:rPr>
-        <w:t>s</w:t>
-      </w:r>
-      <w:r>
-        <w:rPr>
-          <w:rFonts w:cstheme="minorHAnsi"/>
-          <w:lang w:val="pt-PT"/>
-        </w:rPr>
-        <w:t xml:space="preserve"> tipos</w:t>
-      </w:r>
-      <w:r>
-        <w:rPr>
-          <w:rFonts w:cstheme="minorHAnsi"/>
-          <w:lang w:val="pt-PT"/>
-        </w:rPr>
-        <w:t xml:space="preserve"> </w:t>
-      </w:r>
-      <w:r>
-        <w:rPr>
-          <w:rFonts w:cstheme="minorHAnsi"/>
-          <w:lang w:val="pt-PT"/>
-        </w:rPr>
-        <w:t>atrações, por exemplo, ao ar livre, artísticas, noturnas ou com multidões</w:t>
-      </w:r>
-      <w:r>
-        <w:rPr>
-          <w:rFonts w:cstheme="minorHAnsi"/>
-          <w:lang w:val="pt-PT"/>
-        </w:rPr>
-        <w:t>.</w:t>
+        <w:t xml:space="preserve">Exemplo: </w:t>
+      </w:r>
+      <w:r>
+        <w:rPr>
+          <w:rFonts w:cstheme="minorHAnsi"/>
+          <w:lang w:val="pt-PT"/>
+        </w:rPr>
+        <w:t>Podemos imaginar um aplicativo de viagens onde podemos utilizar linguagem natural para conversar com um robô sobre atrações. Neste caso temos como “entities” os tipos atrações, por exemplo, ao ar livre, artísticas, noturnas ou com multidões.</w:t>
       </w:r>
     </w:p>
     <w:p>
@@ -10239,7 +10152,7 @@
           <w:lang w:val="pt-PT"/>
         </w:rPr>
       </w:pPr>
-      <w:bookmarkStart w:id="8" w:name="_Toc500381163"/>
+      <w:bookmarkStart w:id="7" w:name="_Toc500381163"/>
       <w:r>
         <w:rPr>
           <w:rFonts w:asciiTheme="majorHAnsi" w:hAnsiTheme="majorHAnsi" w:cs="Arial"/>
@@ -10250,7 +10163,7 @@
         <w:lastRenderedPageBreak/>
         <w:t>Especificação de Requisitos</w:t>
       </w:r>
-      <w:bookmarkEnd w:id="8"/>
+      <w:bookmarkEnd w:id="7"/>
     </w:p>
     <w:p>
       <w:pPr>
@@ -10795,7 +10708,7 @@
         </w:rPr>
         <w:br w:type="page"/>
       </w:r>
-      <w:bookmarkStart w:id="9" w:name="_Toc500381164"/>
+      <w:bookmarkStart w:id="8" w:name="_Toc500381164"/>
       <w:r>
         <w:rPr>
           <w:rFonts w:asciiTheme="majorHAnsi" w:hAnsiTheme="majorHAnsi" w:cs="Arial"/>
@@ -10815,7 +10728,7 @@
         </w:rPr>
         <w:t xml:space="preserve"> Técnica e Arquitetura de Software</w:t>
       </w:r>
-      <w:bookmarkEnd w:id="9"/>
+      <w:bookmarkEnd w:id="8"/>
     </w:p>
     <w:p>
       <w:pPr>
@@ -10970,36 +10883,54 @@
         </w:rPr>
         <w:t>: o Conversation permite conversas em diversas linguagens naturais, entre elas estão inglês, português e espanhol. A lista completa com todos os idiomas suportados pode ser encontrada na sessão “</w:t>
       </w:r>
-      <w:hyperlink r:id="rId10" w:anchor="supported-languages" w:history="1">
-        <w:proofErr w:type="spellStart"/>
-        <w:r>
-          <w:rPr>
-            <w:rStyle w:val="Hyperlink"/>
-            <w:rFonts w:cstheme="minorHAnsi"/>
-            <w:lang w:val="pt-PT"/>
-          </w:rPr>
-          <w:t>Supported</w:t>
-        </w:r>
-        <w:proofErr w:type="spellEnd"/>
-        <w:r>
-          <w:rPr>
-            <w:rStyle w:val="Hyperlink"/>
-            <w:rFonts w:cstheme="minorHAnsi"/>
-            <w:lang w:val="pt-PT"/>
-          </w:rPr>
-          <w:t xml:space="preserve"> </w:t>
-        </w:r>
-        <w:proofErr w:type="spellStart"/>
-        <w:r>
-          <w:rPr>
-            <w:rStyle w:val="Hyperlink"/>
-            <w:rFonts w:cstheme="minorHAnsi"/>
-            <w:lang w:val="pt-PT"/>
-          </w:rPr>
-          <w:t>languages</w:t>
-        </w:r>
-        <w:proofErr w:type="spellEnd"/>
-      </w:hyperlink>
+      <w:proofErr w:type="spellStart"/>
+      <w:r>
+        <w:fldChar w:fldCharType="begin"/>
+      </w:r>
+      <w:r>
+        <w:rPr>
+          <w:lang w:val="pt-BR"/>
+        </w:rPr>
+        <w:instrText xml:space="preserve"> HYPERLINK "https://console.bluemix.net/docs/services/conversation/lang-support.html" \l "supported-languages" </w:instrText>
+      </w:r>
+      <w:r>
+        <w:fldChar w:fldCharType="separate"/>
+      </w:r>
+      <w:r>
+        <w:rPr>
+          <w:rStyle w:val="Hyperlink"/>
+          <w:rFonts w:cstheme="minorHAnsi"/>
+          <w:lang w:val="pt-PT"/>
+        </w:rPr>
+        <w:t>Supported</w:t>
+      </w:r>
+      <w:proofErr w:type="spellEnd"/>
+      <w:r>
+        <w:rPr>
+          <w:rStyle w:val="Hyperlink"/>
+          <w:rFonts w:cstheme="minorHAnsi"/>
+          <w:lang w:val="pt-PT"/>
+        </w:rPr>
+        <w:t xml:space="preserve"> </w:t>
+      </w:r>
+      <w:proofErr w:type="spellStart"/>
+      <w:r>
+        <w:rPr>
+          <w:rStyle w:val="Hyperlink"/>
+          <w:rFonts w:cstheme="minorHAnsi"/>
+          <w:lang w:val="pt-PT"/>
+        </w:rPr>
+        <w:t>languages</w:t>
+      </w:r>
+      <w:proofErr w:type="spellEnd"/>
+      <w:r>
+        <w:rPr>
+          <w:rStyle w:val="Hyperlink"/>
+          <w:rFonts w:cstheme="minorHAnsi"/>
+          <w:lang w:val="pt-PT"/>
+        </w:rPr>
+        <w:fldChar w:fldCharType="end"/>
+      </w:r>
       <w:r>
         <w:rPr>
           <w:rFonts w:cstheme="minorHAnsi"/>
@@ -11048,7 +10979,7 @@
         </w:rPr>
         <w:t xml:space="preserve">: </w:t>
       </w:r>
-      <w:hyperlink r:id="rId11" w:history="1">
+      <w:hyperlink r:id="rId10" w:history="1">
         <w:r>
           <w:rPr>
             <w:rStyle w:val="Hyperlink"/>
@@ -11063,7 +10994,7 @@
         </w:rPr>
         <w:t xml:space="preserve">, </w:t>
       </w:r>
-      <w:hyperlink r:id="rId12" w:history="1">
+      <w:hyperlink r:id="rId11" w:history="1">
         <w:r>
           <w:rPr>
             <w:rStyle w:val="Hyperlink"/>
@@ -11078,7 +11009,7 @@
         </w:rPr>
         <w:t xml:space="preserve">, </w:t>
       </w:r>
-      <w:hyperlink r:id="rId13" w:history="1">
+      <w:hyperlink r:id="rId12" w:history="1">
         <w:r>
           <w:rPr>
             <w:rStyle w:val="Hyperlink"/>
@@ -11093,7 +11024,7 @@
         </w:rPr>
         <w:t xml:space="preserve">, </w:t>
       </w:r>
-      <w:hyperlink r:id="rId14" w:history="1">
+      <w:hyperlink r:id="rId13" w:history="1">
         <w:r>
           <w:rPr>
             <w:rStyle w:val="Hyperlink"/>
@@ -11108,7 +11039,7 @@
         </w:rPr>
         <w:t xml:space="preserve">, </w:t>
       </w:r>
-      <w:hyperlink r:id="rId15" w:history="1">
+      <w:hyperlink r:id="rId14" w:history="1">
         <w:r>
           <w:rPr>
             <w:rStyle w:val="Hyperlink"/>
@@ -11123,7 +11054,7 @@
         </w:rPr>
         <w:t xml:space="preserve"> e </w:t>
       </w:r>
-      <w:hyperlink r:id="rId16" w:history="1">
+      <w:hyperlink r:id="rId15" w:history="1">
         <w:r>
           <w:rPr>
             <w:rStyle w:val="Hyperlink"/>
@@ -11652,36 +11583,54 @@
         <w:lastRenderedPageBreak/>
         <w:t>todos os idiomas suportados pode ser encontrada na sessão “</w:t>
       </w:r>
-      <w:hyperlink r:id="rId17" w:anchor="overviewLanguage" w:history="1">
-        <w:proofErr w:type="spellStart"/>
-        <w:r>
-          <w:rPr>
-            <w:rStyle w:val="Hyperlink"/>
-            <w:rFonts w:cstheme="minorHAnsi"/>
-            <w:lang w:val="pt-BR"/>
-          </w:rPr>
-          <w:t>Language</w:t>
-        </w:r>
-        <w:proofErr w:type="spellEnd"/>
-        <w:r>
-          <w:rPr>
-            <w:rStyle w:val="Hyperlink"/>
-            <w:rFonts w:cstheme="minorHAnsi"/>
-            <w:lang w:val="pt-BR"/>
-          </w:rPr>
-          <w:t xml:space="preserve"> </w:t>
-        </w:r>
-        <w:proofErr w:type="spellStart"/>
-        <w:r>
-          <w:rPr>
-            <w:rStyle w:val="Hyperlink"/>
-            <w:rFonts w:cstheme="minorHAnsi"/>
-            <w:lang w:val="pt-BR"/>
-          </w:rPr>
-          <w:t>support</w:t>
-        </w:r>
-        <w:proofErr w:type="spellEnd"/>
-      </w:hyperlink>
+      <w:proofErr w:type="spellStart"/>
+      <w:r>
+        <w:fldChar w:fldCharType="begin"/>
+      </w:r>
+      <w:r>
+        <w:rPr>
+          <w:lang w:val="pt-BR"/>
+        </w:rPr>
+        <w:instrText xml:space="preserve"> HYPERLINK "https://console.bluemix.net/docs/services/personality-insights/user-overview.html" \l "overviewLanguage" </w:instrText>
+      </w:r>
+      <w:r>
+        <w:fldChar w:fldCharType="separate"/>
+      </w:r>
+      <w:r>
+        <w:rPr>
+          <w:rStyle w:val="Hyperlink"/>
+          <w:rFonts w:cstheme="minorHAnsi"/>
+          <w:lang w:val="pt-BR"/>
+        </w:rPr>
+        <w:t>Language</w:t>
+      </w:r>
+      <w:proofErr w:type="spellEnd"/>
+      <w:r>
+        <w:rPr>
+          <w:rStyle w:val="Hyperlink"/>
+          <w:rFonts w:cstheme="minorHAnsi"/>
+          <w:lang w:val="pt-BR"/>
+        </w:rPr>
+        <w:t xml:space="preserve"> </w:t>
+      </w:r>
+      <w:proofErr w:type="spellStart"/>
+      <w:r>
+        <w:rPr>
+          <w:rStyle w:val="Hyperlink"/>
+          <w:rFonts w:cstheme="minorHAnsi"/>
+          <w:lang w:val="pt-BR"/>
+        </w:rPr>
+        <w:t>support</w:t>
+      </w:r>
+      <w:proofErr w:type="spellEnd"/>
+      <w:r>
+        <w:rPr>
+          <w:rStyle w:val="Hyperlink"/>
+          <w:rFonts w:cstheme="minorHAnsi"/>
+          <w:lang w:val="pt-BR"/>
+        </w:rPr>
+        <w:fldChar w:fldCharType="end"/>
+      </w:r>
       <w:r>
         <w:rPr>
           <w:rFonts w:cstheme="minorHAnsi"/>
@@ -11724,7 +11673,7 @@
         </w:rPr>
         <w:t xml:space="preserve">SDKs: </w:t>
       </w:r>
-      <w:hyperlink r:id="rId18" w:history="1">
+      <w:hyperlink r:id="rId16" w:history="1">
         <w:r>
           <w:rPr>
             <w:rStyle w:val="Hyperlink"/>
@@ -11739,7 +11688,7 @@
         </w:rPr>
         <w:t xml:space="preserve">, </w:t>
       </w:r>
-      <w:hyperlink r:id="rId19" w:history="1">
+      <w:hyperlink r:id="rId17" w:history="1">
         <w:r>
           <w:rPr>
             <w:rStyle w:val="Hyperlink"/>
@@ -11754,7 +11703,7 @@
         </w:rPr>
         <w:t xml:space="preserve">, </w:t>
       </w:r>
-      <w:hyperlink r:id="rId20" w:history="1">
+      <w:hyperlink r:id="rId18" w:history="1">
         <w:r>
           <w:rPr>
             <w:rStyle w:val="Hyperlink"/>
@@ -11769,7 +11718,7 @@
         </w:rPr>
         <w:t xml:space="preserve">, </w:t>
       </w:r>
-      <w:hyperlink r:id="rId21" w:history="1">
+      <w:hyperlink r:id="rId19" w:history="1">
         <w:r>
           <w:rPr>
             <w:rStyle w:val="Hyperlink"/>
@@ -11784,7 +11733,7 @@
         </w:rPr>
         <w:t xml:space="preserve">, </w:t>
       </w:r>
-      <w:hyperlink r:id="rId22" w:history="1">
+      <w:hyperlink r:id="rId20" w:history="1">
         <w:r>
           <w:rPr>
             <w:rStyle w:val="Hyperlink"/>
@@ -11799,7 +11748,7 @@
         </w:rPr>
         <w:t xml:space="preserve"> e </w:t>
       </w:r>
-      <w:hyperlink r:id="rId23" w:history="1">
+      <w:hyperlink r:id="rId21" w:history="1">
         <w:r>
           <w:rPr>
             <w:rStyle w:val="Hyperlink"/>
@@ -13101,8 +13050,17 @@
                 <w:rFonts w:cstheme="minorHAnsi"/>
                 <w:lang w:val="pt-PT"/>
               </w:rPr>
-              <w:t>Integração com o Facebook</w:t>
-            </w:r>
+              <w:t xml:space="preserve">Integração com o </w:t>
+            </w:r>
+            <w:proofErr w:type="spellStart"/>
+            <w:r>
+              <w:rPr>
+                <w:rFonts w:cstheme="minorHAnsi"/>
+                <w:lang w:val="pt-PT"/>
+              </w:rPr>
+              <w:t>Facebook</w:t>
+            </w:r>
+            <w:proofErr w:type="spellEnd"/>
           </w:p>
         </w:tc>
         <w:tc>
@@ -13163,7 +13121,7 @@
         </w:rPr>
         <w:br w:type="page"/>
       </w:r>
-      <w:bookmarkStart w:id="10" w:name="_Toc500381165"/>
+      <w:bookmarkStart w:id="9" w:name="_Toc500381165"/>
       <w:r>
         <w:rPr>
           <w:rFonts w:asciiTheme="majorHAnsi" w:hAnsiTheme="majorHAnsi" w:cs="Arial"/>
@@ -13174,72 +13132,72 @@
         <w:lastRenderedPageBreak/>
         <w:t>Estudos e Pesquisas</w:t>
       </w:r>
+      <w:bookmarkEnd w:id="9"/>
+    </w:p>
+    <w:p>
+      <w:pPr>
+        <w:spacing w:line="360" w:lineRule="auto"/>
+        <w:jc w:val="both"/>
+        <w:rPr>
+          <w:rFonts w:cstheme="minorHAnsi"/>
+          <w:lang w:val="pt-PT"/>
+        </w:rPr>
+      </w:pPr>
+      <w:r>
+        <w:rPr>
+          <w:rFonts w:cstheme="minorHAnsi"/>
+          <w:lang w:val="pt-PT"/>
+        </w:rPr>
+        <w:tab/>
+      </w:r>
+      <w:r>
+        <w:rPr>
+          <w:rFonts w:cstheme="minorHAnsi"/>
+          <w:color w:val="000000" w:themeColor="text1"/>
+          <w:lang w:val="pt-PT"/>
+        </w:rPr>
+        <w:t xml:space="preserve">Nesta sessão vamos utilizar o passo-a-passo da criação de um protótipo do projeto para </w:t>
+      </w:r>
+      <w:r>
+        <w:rPr>
+          <w:rFonts w:cstheme="minorHAnsi"/>
+          <w:color w:val="000000" w:themeColor="text1"/>
+          <w:lang w:val="pt-PT"/>
+        </w:rPr>
+        <w:t>entender</w:t>
+      </w:r>
+      <w:r>
+        <w:rPr>
+          <w:rFonts w:cstheme="minorHAnsi"/>
+          <w:color w:val="000000" w:themeColor="text1"/>
+          <w:lang w:val="pt-PT"/>
+        </w:rPr>
+        <w:t xml:space="preserve"> as funcionalidades </w:t>
+      </w:r>
+      <w:r>
+        <w:rPr>
+          <w:rFonts w:cstheme="minorHAnsi"/>
+          <w:lang w:val="pt-PT"/>
+        </w:rPr>
+        <w:t>do Watson, a utilizar as SDK do Watson e do Facebook, e a juntar todo</w:t>
+      </w:r>
+      <w:r>
+        <w:rPr>
+          <w:rFonts w:cstheme="minorHAnsi"/>
+          <w:lang w:val="pt-PT"/>
+        </w:rPr>
+        <w:t xml:space="preserve"> esse conhecimento para a criação de um aplicativo iOS.</w:t>
+      </w:r>
+    </w:p>
+    <w:p>
+      <w:pPr>
+        <w:pStyle w:val="Heading2"/>
+      </w:pPr>
+      <w:bookmarkStart w:id="10" w:name="_Toc500381166"/>
+      <w:r>
+        <w:t>Parte 1: Preparação do ambiente de desenvolvimento</w:t>
+      </w:r>
       <w:bookmarkEnd w:id="10"/>
-    </w:p>
-    <w:p>
-      <w:pPr>
-        <w:spacing w:line="360" w:lineRule="auto"/>
-        <w:jc w:val="both"/>
-        <w:rPr>
-          <w:rFonts w:cstheme="minorHAnsi"/>
-          <w:lang w:val="pt-PT"/>
-        </w:rPr>
-      </w:pPr>
-      <w:r>
-        <w:rPr>
-          <w:rFonts w:cstheme="minorHAnsi"/>
-          <w:lang w:val="pt-PT"/>
-        </w:rPr>
-        <w:tab/>
-      </w:r>
-      <w:r>
-        <w:rPr>
-          <w:rFonts w:cstheme="minorHAnsi"/>
-          <w:color w:val="000000" w:themeColor="text1"/>
-          <w:lang w:val="pt-PT"/>
-        </w:rPr>
-        <w:t xml:space="preserve">Nesta sessão vamos utilizar o passo-a-passo da criação de um protótipo do projeto para </w:t>
-      </w:r>
-      <w:r>
-        <w:rPr>
-          <w:rFonts w:cstheme="minorHAnsi"/>
-          <w:color w:val="000000" w:themeColor="text1"/>
-          <w:lang w:val="pt-PT"/>
-        </w:rPr>
-        <w:t>entender</w:t>
-      </w:r>
-      <w:r>
-        <w:rPr>
-          <w:rFonts w:cstheme="minorHAnsi"/>
-          <w:color w:val="000000" w:themeColor="text1"/>
-          <w:lang w:val="pt-PT"/>
-        </w:rPr>
-        <w:t xml:space="preserve"> as funcionalidades </w:t>
-      </w:r>
-      <w:r>
-        <w:rPr>
-          <w:rFonts w:cstheme="minorHAnsi"/>
-          <w:lang w:val="pt-PT"/>
-        </w:rPr>
-        <w:t>do Watson, a utilizar as SDK do Watson e do Facebook, e a juntar todo</w:t>
-      </w:r>
-      <w:r>
-        <w:rPr>
-          <w:rFonts w:cstheme="minorHAnsi"/>
-          <w:lang w:val="pt-PT"/>
-        </w:rPr>
-        <w:t xml:space="preserve"> esse conhecimento para a criação de um aplicativo iOS.</w:t>
-      </w:r>
-    </w:p>
-    <w:p>
-      <w:pPr>
-        <w:pStyle w:val="Heading2"/>
-      </w:pPr>
-      <w:bookmarkStart w:id="11" w:name="_Toc500381166"/>
-      <w:r>
-        <w:t>Parte 1: Preparação do ambiente de desenvolvimento</w:t>
-      </w:r>
-      <w:bookmarkEnd w:id="11"/>
     </w:p>
     <w:p>
       <w:pPr>
@@ -13420,7 +13378,7 @@
                     <pic:cNvPicPr/>
                   </pic:nvPicPr>
                   <pic:blipFill>
-                    <a:blip r:embed="rId24" cstate="print">
+                    <a:blip r:embed="rId22" cstate="print">
                       <a:extLst>
                         <a:ext uri="{28A0092B-C50C-407E-A947-70E740481C1C}">
                           <a14:useLocalDpi xmlns:a14="http://schemas.microsoft.com/office/drawing/2010/main" val="0"/>
@@ -13512,7 +13470,7 @@
                     <pic:cNvPicPr/>
                   </pic:nvPicPr>
                   <pic:blipFill>
-                    <a:blip r:embed="rId25" cstate="print">
+                    <a:blip r:embed="rId23" cstate="print">
                       <a:extLst>
                         <a:ext uri="{28A0092B-C50C-407E-A947-70E740481C1C}">
                           <a14:useLocalDpi xmlns:a14="http://schemas.microsoft.com/office/drawing/2010/main" val="0"/>
@@ -13761,14 +13719,14 @@
           <w:lang w:val="pt-PT"/>
         </w:rPr>
       </w:pPr>
-      <w:bookmarkStart w:id="12" w:name="_Toc500381167"/>
+      <w:bookmarkStart w:id="11" w:name="_Toc500381167"/>
       <w:r>
         <w:rPr>
           <w:rStyle w:val="Heading2Char"/>
         </w:rPr>
         <w:t>Parte 2: Inicialização do projeto e adição das SDK</w:t>
       </w:r>
-      <w:bookmarkEnd w:id="12"/>
+      <w:bookmarkEnd w:id="11"/>
       <w:r>
         <w:rPr>
           <w:rFonts w:cstheme="minorHAnsi"/>
@@ -13938,7 +13896,7 @@
                     <pic:cNvPicPr/>
                   </pic:nvPicPr>
                   <pic:blipFill>
-                    <a:blip r:embed="rId26">
+                    <a:blip r:embed="rId24">
                       <a:extLst>
                         <a:ext uri="{28A0092B-C50C-407E-A947-70E740481C1C}">
                           <a14:useLocalDpi xmlns:a14="http://schemas.microsoft.com/office/drawing/2010/main" val="0"/>
@@ -14078,7 +14036,7 @@
                     <pic:cNvPicPr/>
                   </pic:nvPicPr>
                   <pic:blipFill>
-                    <a:blip r:embed="rId27">
+                    <a:blip r:embed="rId25">
                       <a:extLst>
                         <a:ext uri="{28A0092B-C50C-407E-A947-70E740481C1C}">
                           <a14:useLocalDpi xmlns:a14="http://schemas.microsoft.com/office/drawing/2010/main" val="0"/>
@@ -14155,7 +14113,7 @@
                     <pic:cNvPicPr/>
                   </pic:nvPicPr>
                   <pic:blipFill>
-                    <a:blip r:embed="rId28">
+                    <a:blip r:embed="rId26">
                       <a:extLst>
                         <a:ext uri="{28A0092B-C50C-407E-A947-70E740481C1C}">
                           <a14:useLocalDpi xmlns:a14="http://schemas.microsoft.com/office/drawing/2010/main" val="0"/>
@@ -14248,7 +14206,7 @@
                     <pic:cNvPicPr/>
                   </pic:nvPicPr>
                   <pic:blipFill>
-                    <a:blip r:embed="rId29">
+                    <a:blip r:embed="rId27">
                       <a:extLst>
                         <a:ext uri="{28A0092B-C50C-407E-A947-70E740481C1C}">
                           <a14:useLocalDpi xmlns:a14="http://schemas.microsoft.com/office/drawing/2010/main" val="0"/>
@@ -14352,7 +14310,7 @@
                     <pic:cNvPicPr/>
                   </pic:nvPicPr>
                   <pic:blipFill>
-                    <a:blip r:embed="rId30">
+                    <a:blip r:embed="rId28">
                       <a:extLst>
                         <a:ext uri="{28A0092B-C50C-407E-A947-70E740481C1C}">
                           <a14:useLocalDpi xmlns:a14="http://schemas.microsoft.com/office/drawing/2010/main" val="0"/>
@@ -14712,7 +14670,7 @@
                     <pic:cNvPicPr/>
                   </pic:nvPicPr>
                   <pic:blipFill>
-                    <a:blip r:embed="rId31">
+                    <a:blip r:embed="rId29">
                       <a:extLst>
                         <a:ext uri="{28A0092B-C50C-407E-A947-70E740481C1C}">
                           <a14:useLocalDpi xmlns:a14="http://schemas.microsoft.com/office/drawing/2010/main" val="0"/>
@@ -14890,7 +14848,7 @@
                     <pic:cNvPicPr/>
                   </pic:nvPicPr>
                   <pic:blipFill>
-                    <a:blip r:embed="rId32">
+                    <a:blip r:embed="rId30">
                       <a:extLst>
                         <a:ext uri="{28A0092B-C50C-407E-A947-70E740481C1C}">
                           <a14:useLocalDpi xmlns:a14="http://schemas.microsoft.com/office/drawing/2010/main" val="0"/>
@@ -14989,7 +14947,7 @@
                     <pic:cNvPicPr/>
                   </pic:nvPicPr>
                   <pic:blipFill>
-                    <a:blip r:embed="rId33">
+                    <a:blip r:embed="rId31">
                       <a:extLst>
                         <a:ext uri="{28A0092B-C50C-407E-A947-70E740481C1C}">
                           <a14:useLocalDpi xmlns:a14="http://schemas.microsoft.com/office/drawing/2010/main" val="0"/>
@@ -15030,7 +14988,23 @@
           <w:lang w:val="pt-PT"/>
         </w:rPr>
         <w:tab/>
-        <w:t>As frameworks se encontram na pasta Carthage/</w:t>
+        <w:t xml:space="preserve">As frameworks se encontram na pasta </w:t>
+      </w:r>
+      <w:proofErr w:type="spellStart"/>
+      <w:r>
+        <w:rPr>
+          <w:rFonts w:cstheme="minorHAnsi"/>
+          <w:lang w:val="pt-PT"/>
+        </w:rPr>
+        <w:t>Carthage</w:t>
+      </w:r>
+      <w:proofErr w:type="spellEnd"/>
+      <w:r>
+        <w:rPr>
+          <w:rFonts w:cstheme="minorHAnsi"/>
+          <w:lang w:val="pt-PT"/>
+        </w:rPr>
+        <w:t>/</w:t>
       </w:r>
       <w:proofErr w:type="spellStart"/>
       <w:r>
@@ -15317,7 +15291,7 @@
                     <pic:cNvPicPr/>
                   </pic:nvPicPr>
                   <pic:blipFill>
-                    <a:blip r:embed="rId34">
+                    <a:blip r:embed="rId32">
                       <a:extLst>
                         <a:ext uri="{28A0092B-C50C-407E-A947-70E740481C1C}">
                           <a14:useLocalDpi xmlns:a14="http://schemas.microsoft.com/office/drawing/2010/main" val="0"/>
@@ -15608,7 +15582,7 @@
       </w:tblGrid>
       <w:tr>
         <w:trPr>
-          <w:trHeight w:val="223"/>
+          <w:trHeight w:val="68"/>
         </w:trPr>
         <w:tc>
           <w:tcPr>
@@ -15808,7 +15782,27 @@
                 <w:sz w:val="20"/>
                 <w:szCs w:val="20"/>
               </w:rPr>
-              <w:t>$(SRCROOT)/Carthage/Build/iOS/ConversationV1.framework</w:t>
+              <w:t>$(SRCROOT)/Carthage/Build/iOS/</w:t>
+            </w:r>
+            <w:r>
+              <w:rPr>
+                <w:rFonts w:ascii="Courier New" w:hAnsi="Courier New" w:cs="Courier New"/>
+                <w:noProof/>
+                <w:color w:val="000000" w:themeColor="text1"/>
+                <w:sz w:val="20"/>
+                <w:szCs w:val="20"/>
+              </w:rPr>
+              <w:t>LanguageTranslatorV3</w:t>
+            </w:r>
+            <w:r>
+              <w:rPr>
+                <w:rFonts w:ascii="Courier New" w:hAnsi="Courier New" w:cs="Courier New"/>
+                <w:noProof/>
+                <w:color w:val="000000" w:themeColor="text1"/>
+                <w:sz w:val="20"/>
+                <w:szCs w:val="20"/>
+              </w:rPr>
+              <w:t>.framework</w:t>
             </w:r>
           </w:p>
           <w:p>
@@ -15923,7 +15917,19 @@
                 <w:sz w:val="20"/>
                 <w:szCs w:val="20"/>
               </w:rPr>
-              <w:t>OT)/Carthage/Build/iOS/FBSDKCLogin</w:t>
+              <w:t>OT)/Carthage/Build/iOS/FBSDK</w:t>
+            </w:r>
+            <w:bookmarkStart w:id="12" w:name="_GoBack"/>
+            <w:bookmarkEnd w:id="12"/>
+            <w:r>
+              <w:rPr>
+                <w:rFonts w:ascii="Courier New" w:hAnsi="Courier New" w:cs="Courier New"/>
+                <w:noProof/>
+                <w:color w:val="000000" w:themeColor="text1"/>
+                <w:sz w:val="20"/>
+                <w:szCs w:val="20"/>
+              </w:rPr>
+              <w:t>Login</w:t>
             </w:r>
             <w:r>
               <w:rPr>
@@ -16157,7 +16163,7 @@
                     <pic:cNvPicPr/>
                   </pic:nvPicPr>
                   <pic:blipFill>
-                    <a:blip r:embed="rId35">
+                    <a:blip r:embed="rId33">
                       <a:extLst>
                         <a:ext uri="{28A0092B-C50C-407E-A947-70E740481C1C}">
                           <a14:useLocalDpi xmlns:a14="http://schemas.microsoft.com/office/drawing/2010/main" val="0"/>
@@ -16257,14 +16263,23 @@
           <w:lang w:val="pt-PT"/>
         </w:rPr>
       </w:pPr>
-      <w:r>
-        <w:rPr>
-          <w:rFonts w:cstheme="minorHAnsi"/>
-          <w:lang w:val="pt-PT"/>
-        </w:rPr>
-        <w:t xml:space="preserve">Acessar o website </w:t>
-      </w:r>
-      <w:hyperlink r:id="rId36" w:history="1">
+      <w:proofErr w:type="spellStart"/>
+      <w:r>
+        <w:rPr>
+          <w:rFonts w:cstheme="minorHAnsi"/>
+          <w:lang w:val="pt-PT"/>
+        </w:rPr>
+        <w:t>Acessar</w:t>
+      </w:r>
+      <w:proofErr w:type="spellEnd"/>
+      <w:r>
+        <w:rPr>
+          <w:rFonts w:cstheme="minorHAnsi"/>
+          <w:lang w:val="pt-PT"/>
+        </w:rPr>
+        <w:t xml:space="preserve"> o website </w:t>
+      </w:r>
+      <w:hyperlink r:id="rId34" w:history="1">
         <w:r>
           <w:rPr>
             <w:rStyle w:val="Hyperlink"/>
@@ -16404,7 +16419,7 @@
                     <pic:cNvPicPr/>
                   </pic:nvPicPr>
                   <pic:blipFill>
-                    <a:blip r:embed="rId37">
+                    <a:blip r:embed="rId35">
                       <a:extLst>
                         <a:ext uri="{28A0092B-C50C-407E-A947-70E740481C1C}">
                           <a14:useLocalDpi xmlns:a14="http://schemas.microsoft.com/office/drawing/2010/main" val="0"/>
@@ -19695,7 +19710,25 @@
           <w:color w:val="000000" w:themeColor="text1"/>
           <w:lang w:val="pt-PT"/>
         </w:rPr>
-        <w:t xml:space="preserve"> importante enfatizar que precisamos acessar os </w:t>
+        <w:t xml:space="preserve"> importante enfatizar que precisamos </w:t>
+      </w:r>
+      <w:proofErr w:type="spellStart"/>
+      <w:r>
+        <w:rPr>
+          <w:rFonts w:cstheme="minorHAnsi"/>
+          <w:color w:val="000000" w:themeColor="text1"/>
+          <w:lang w:val="pt-PT"/>
+        </w:rPr>
+        <w:t>acessar</w:t>
+      </w:r>
+      <w:proofErr w:type="spellEnd"/>
+      <w:r>
+        <w:rPr>
+          <w:rFonts w:cstheme="minorHAnsi"/>
+          <w:color w:val="000000" w:themeColor="text1"/>
+          <w:lang w:val="pt-PT"/>
+        </w:rPr>
+        <w:t xml:space="preserve"> os </w:t>
       </w:r>
       <w:r>
         <w:rPr>
@@ -20067,7 +20100,25 @@
           <w:color w:val="000000" w:themeColor="text1"/>
           <w:lang w:val="pt-PT"/>
         </w:rPr>
-        <w:t xml:space="preserve"> contém as postagens do usuário, e são elas que precisamos enviar para o Personality Insights.</w:t>
+        <w:t xml:space="preserve"> contém as </w:t>
+      </w:r>
+      <w:proofErr w:type="spellStart"/>
+      <w:r>
+        <w:rPr>
+          <w:rFonts w:cstheme="minorHAnsi"/>
+          <w:color w:val="000000" w:themeColor="text1"/>
+          <w:lang w:val="pt-PT"/>
+        </w:rPr>
+        <w:t>postagens</w:t>
+      </w:r>
+      <w:proofErr w:type="spellEnd"/>
+      <w:r>
+        <w:rPr>
+          <w:rFonts w:cstheme="minorHAnsi"/>
+          <w:color w:val="000000" w:themeColor="text1"/>
+          <w:lang w:val="pt-PT"/>
+        </w:rPr>
+        <w:t xml:space="preserve"> do usuário, e são elas que precisamos enviar para o Personality Insights.</w:t>
       </w:r>
     </w:p>
     <w:p>
@@ -20702,7 +20753,23 @@
         </w:rPr>
         <w:lastRenderedPageBreak/>
         <w:tab/>
-        <w:t xml:space="preserve">A seguir temos um exemplo com duas postagens da </w:t>
+        <w:t xml:space="preserve">A seguir temos um exemplo com duas </w:t>
+      </w:r>
+      <w:proofErr w:type="spellStart"/>
+      <w:r>
+        <w:rPr>
+          <w:rFonts w:cstheme="minorHAnsi"/>
+          <w:lang w:val="pt-PT"/>
+        </w:rPr>
+        <w:t>postagens</w:t>
+      </w:r>
+      <w:proofErr w:type="spellEnd"/>
+      <w:r>
+        <w:rPr>
+          <w:rFonts w:cstheme="minorHAnsi"/>
+          <w:lang w:val="pt-PT"/>
+        </w:rPr>
+        <w:t xml:space="preserve"> da </w:t>
       </w:r>
       <w:proofErr w:type="spellStart"/>
       <w:r>
@@ -24757,7 +24824,7 @@
         </w:rPr>
         <w:t xml:space="preserve"> </w:t>
       </w:r>
-      <w:hyperlink r:id="rId38" w:history="1">
+      <w:hyperlink r:id="rId36" w:history="1">
         <w:r>
           <w:rPr>
             <w:rStyle w:val="Hyperlink"/>
@@ -25003,7 +25070,7 @@
                     <pic:cNvPicPr/>
                   </pic:nvPicPr>
                   <pic:blipFill>
-                    <a:blip r:embed="rId39">
+                    <a:blip r:embed="rId37">
                       <a:extLst>
                         <a:ext uri="{28A0092B-C50C-407E-A947-70E740481C1C}">
                           <a14:useLocalDpi xmlns:a14="http://schemas.microsoft.com/office/drawing/2010/main" val="0"/>
@@ -25147,7 +25214,7 @@
         </w:rPr>
         <w:t xml:space="preserve">: </w:t>
       </w:r>
-      <w:hyperlink r:id="rId40" w:history="1">
+      <w:hyperlink r:id="rId38" w:history="1">
         <w:r>
           <w:rPr>
             <w:rStyle w:val="Hyperlink"/>
@@ -26017,7 +26084,23 @@
           <w:rFonts w:cstheme="minorHAnsi"/>
           <w:lang w:val="pt-PT"/>
         </w:rPr>
-        <w:t xml:space="preserve"> do Personality Insights.</w:t>
+        <w:t xml:space="preserve"> do </w:t>
+      </w:r>
+      <w:proofErr w:type="spellStart"/>
+      <w:r>
+        <w:rPr>
+          <w:rFonts w:cstheme="minorHAnsi"/>
+          <w:lang w:val="pt-PT"/>
+        </w:rPr>
+        <w:t>Personality</w:t>
+      </w:r>
+      <w:proofErr w:type="spellEnd"/>
+      <w:r>
+        <w:rPr>
+          <w:rFonts w:cstheme="minorHAnsi"/>
+          <w:lang w:val="pt-PT"/>
+        </w:rPr>
+        <w:t xml:space="preserve"> Insights.</w:t>
       </w:r>
     </w:p>
     <w:tbl>
@@ -33071,7 +33154,23 @@
           <w:rFonts w:cstheme="minorHAnsi"/>
           <w:lang w:val="pt-PT"/>
         </w:rPr>
-        <w:t xml:space="preserve"> que representam Personality, </w:t>
+        <w:t xml:space="preserve"> que representam </w:t>
+      </w:r>
+      <w:proofErr w:type="spellStart"/>
+      <w:r>
+        <w:rPr>
+          <w:rFonts w:cstheme="minorHAnsi"/>
+          <w:lang w:val="pt-PT"/>
+        </w:rPr>
+        <w:t>Personality</w:t>
+      </w:r>
+      <w:proofErr w:type="spellEnd"/>
+      <w:r>
+        <w:rPr>
+          <w:rFonts w:cstheme="minorHAnsi"/>
+          <w:lang w:val="pt-PT"/>
+        </w:rPr>
+        <w:t xml:space="preserve">, </w:t>
       </w:r>
       <w:proofErr w:type="spellStart"/>
       <w:r>
@@ -33175,7 +33274,25 @@
           <w:color w:val="000000" w:themeColor="text1"/>
           <w:lang w:val="pt-PT"/>
         </w:rPr>
-        <w:t xml:space="preserve">o Personality, </w:t>
+        <w:t xml:space="preserve">o </w:t>
+      </w:r>
+      <w:proofErr w:type="spellStart"/>
+      <w:r>
+        <w:rPr>
+          <w:rFonts w:cstheme="minorHAnsi"/>
+          <w:color w:val="000000" w:themeColor="text1"/>
+          <w:lang w:val="pt-PT"/>
+        </w:rPr>
+        <w:t>Personality</w:t>
+      </w:r>
+      <w:proofErr w:type="spellEnd"/>
+      <w:r>
+        <w:rPr>
+          <w:rFonts w:cstheme="minorHAnsi"/>
+          <w:color w:val="000000" w:themeColor="text1"/>
+          <w:lang w:val="pt-PT"/>
+        </w:rPr>
+        <w:t xml:space="preserve">, </w:t>
       </w:r>
       <w:r>
         <w:rPr>
@@ -39776,21 +39893,12 @@
         </w:rPr>
       </w:pPr>
       <w:proofErr w:type="spellStart"/>
-      <w:proofErr w:type="gramStart"/>
       <w:r>
         <w:rPr>
           <w:b/>
           <w:lang w:val="pt-BR"/>
         </w:rPr>
-        <w:t>consumption</w:t>
-      </w:r>
-      <w:proofErr w:type="gramEnd"/>
-      <w:r>
-        <w:rPr>
-          <w:b/>
-          <w:lang w:val="pt-BR"/>
-        </w:rPr>
-        <w:t>_preferences_automobile_ownership_cost</w:t>
+        <w:t>consumption_preferences_automobile_ownership_cost</w:t>
       </w:r>
       <w:proofErr w:type="spellEnd"/>
       <w:r>
@@ -39852,21 +39960,12 @@
         </w:rPr>
       </w:pPr>
       <w:proofErr w:type="spellStart"/>
-      <w:proofErr w:type="gramStart"/>
       <w:r>
         <w:rPr>
           <w:b/>
           <w:lang w:val="pt-BR"/>
         </w:rPr>
-        <w:t>consumption</w:t>
-      </w:r>
-      <w:proofErr w:type="gramEnd"/>
-      <w:r>
-        <w:rPr>
-          <w:b/>
-          <w:lang w:val="pt-BR"/>
-        </w:rPr>
-        <w:t>_preferences_automobile_safety</w:t>
+        <w:t>consumption_preferences_automobile_safety</w:t>
       </w:r>
       <w:proofErr w:type="spellEnd"/>
       <w:r>
@@ -39928,21 +40027,12 @@
         </w:rPr>
       </w:pPr>
       <w:proofErr w:type="spellStart"/>
-      <w:proofErr w:type="gramStart"/>
       <w:r>
         <w:rPr>
           <w:b/>
           <w:lang w:val="pt-BR"/>
         </w:rPr>
-        <w:t>consumption</w:t>
-      </w:r>
-      <w:proofErr w:type="gramEnd"/>
-      <w:r>
-        <w:rPr>
-          <w:b/>
-          <w:lang w:val="pt-BR"/>
-        </w:rPr>
-        <w:t>_preferences_clothes_quality</w:t>
+        <w:t>consumption_preferences_clothes_quality</w:t>
       </w:r>
       <w:proofErr w:type="spellEnd"/>
       <w:r>
@@ -39974,21 +40064,12 @@
         </w:rPr>
       </w:pPr>
       <w:proofErr w:type="spellStart"/>
-      <w:proofErr w:type="gramStart"/>
       <w:r>
         <w:rPr>
           <w:b/>
           <w:lang w:val="pt-BR"/>
         </w:rPr>
-        <w:t>consumption</w:t>
-      </w:r>
-      <w:proofErr w:type="gramEnd"/>
-      <w:r>
-        <w:rPr>
-          <w:b/>
-          <w:lang w:val="pt-BR"/>
-        </w:rPr>
-        <w:t>_preferences_clothes_style</w:t>
+        <w:t>consumption_preferences_clothes_style</w:t>
       </w:r>
       <w:proofErr w:type="spellEnd"/>
       <w:r>
@@ -40020,21 +40101,12 @@
         </w:rPr>
       </w:pPr>
       <w:proofErr w:type="spellStart"/>
-      <w:proofErr w:type="gramStart"/>
       <w:r>
         <w:rPr>
           <w:b/>
           <w:lang w:val="pt-BR"/>
         </w:rPr>
-        <w:t>consumption</w:t>
-      </w:r>
-      <w:proofErr w:type="gramEnd"/>
-      <w:r>
-        <w:rPr>
-          <w:b/>
-          <w:lang w:val="pt-BR"/>
-        </w:rPr>
-        <w:t>_preferences_clothes_comfort</w:t>
+        <w:t>consumption_preferences_clothes_comfort</w:t>
       </w:r>
       <w:proofErr w:type="spellEnd"/>
       <w:r>
@@ -40066,21 +40138,12 @@
         </w:rPr>
       </w:pPr>
       <w:proofErr w:type="spellStart"/>
-      <w:proofErr w:type="gramStart"/>
       <w:r>
         <w:rPr>
           <w:b/>
           <w:lang w:val="pt-BR"/>
         </w:rPr>
-        <w:t>consumption</w:t>
-      </w:r>
-      <w:proofErr w:type="gramEnd"/>
-      <w:r>
-        <w:rPr>
-          <w:b/>
-          <w:lang w:val="pt-BR"/>
-        </w:rPr>
-        <w:t>_preferences_influence_brand_name</w:t>
+        <w:t>consumption_preferences_influence_brand_name</w:t>
       </w:r>
       <w:proofErr w:type="spellEnd"/>
       <w:r>
@@ -40112,22 +40175,13 @@
         </w:rPr>
       </w:pPr>
       <w:proofErr w:type="spellStart"/>
-      <w:proofErr w:type="gramStart"/>
       <w:r>
         <w:rPr>
           <w:b/>
           <w:lang w:val="pt-BR"/>
         </w:rPr>
         <w:lastRenderedPageBreak/>
-        <w:t>consumption</w:t>
-      </w:r>
-      <w:proofErr w:type="gramEnd"/>
-      <w:r>
-        <w:rPr>
-          <w:b/>
-          <w:lang w:val="pt-BR"/>
-        </w:rPr>
-        <w:t>_preferences_influence_utility</w:t>
+        <w:t>consumption_preferences_influence_utility</w:t>
       </w:r>
       <w:proofErr w:type="spellEnd"/>
       <w:r>
@@ -40159,21 +40213,12 @@
         </w:rPr>
       </w:pPr>
       <w:proofErr w:type="spellStart"/>
-      <w:proofErr w:type="gramStart"/>
       <w:r>
         <w:rPr>
           <w:b/>
           <w:lang w:val="pt-BR"/>
         </w:rPr>
-        <w:t>consumption</w:t>
-      </w:r>
-      <w:proofErr w:type="gramEnd"/>
-      <w:r>
-        <w:rPr>
-          <w:b/>
-          <w:lang w:val="pt-BR"/>
-        </w:rPr>
-        <w:t>_preferences_influence_online_ads</w:t>
+        <w:t>consumption_preferences_influence_online_ads</w:t>
       </w:r>
       <w:proofErr w:type="spellEnd"/>
       <w:r>
@@ -40205,23 +40250,23 @@
         </w:rPr>
       </w:pPr>
       <w:proofErr w:type="spellStart"/>
+      <w:r>
+        <w:rPr>
+          <w:b/>
+          <w:lang w:val="pt-BR"/>
+        </w:rPr>
+        <w:t>consumption_preferences_influence_social_</w:t>
+      </w:r>
       <w:proofErr w:type="gramStart"/>
       <w:r>
         <w:rPr>
           <w:b/>
           <w:lang w:val="pt-BR"/>
         </w:rPr>
-        <w:t>consumption</w:t>
-      </w:r>
+        <w:t>media</w:t>
+      </w:r>
+      <w:proofErr w:type="spellEnd"/>
       <w:proofErr w:type="gramEnd"/>
-      <w:r>
-        <w:rPr>
-          <w:b/>
-          <w:lang w:val="pt-BR"/>
-        </w:rPr>
-        <w:t>_preferences_influence_social_media</w:t>
-      </w:r>
-      <w:proofErr w:type="spellEnd"/>
       <w:r>
         <w:rPr>
           <w:b/>
@@ -40251,21 +40296,12 @@
         </w:rPr>
       </w:pPr>
       <w:proofErr w:type="spellStart"/>
-      <w:proofErr w:type="gramStart"/>
       <w:r>
         <w:rPr>
           <w:b/>
           <w:lang w:val="pt-BR"/>
         </w:rPr>
-        <w:t>consumption</w:t>
-      </w:r>
-      <w:proofErr w:type="gramEnd"/>
-      <w:r>
-        <w:rPr>
-          <w:b/>
-          <w:lang w:val="pt-BR"/>
-        </w:rPr>
-        <w:t>_preferences_influence_family_members</w:t>
+        <w:t>consumption_preferences_influence_family_members</w:t>
       </w:r>
       <w:proofErr w:type="spellEnd"/>
       <w:r>
@@ -40297,21 +40333,12 @@
         </w:rPr>
       </w:pPr>
       <w:proofErr w:type="spellStart"/>
-      <w:proofErr w:type="gramStart"/>
       <w:r>
         <w:rPr>
           <w:b/>
           <w:lang w:val="pt-BR"/>
         </w:rPr>
-        <w:t>consumption</w:t>
-      </w:r>
-      <w:proofErr w:type="gramEnd"/>
-      <w:r>
-        <w:rPr>
-          <w:b/>
-          <w:lang w:val="pt-BR"/>
-        </w:rPr>
-        <w:t>_preferences_spur_of_moment</w:t>
+        <w:t>consumption_preferences_spur_of_moment</w:t>
       </w:r>
       <w:proofErr w:type="spellEnd"/>
       <w:r>
@@ -40343,35 +40370,40 @@
         </w:rPr>
       </w:pPr>
       <w:proofErr w:type="spellStart"/>
+      <w:r>
+        <w:rPr>
+          <w:b/>
+          <w:lang w:val="pt-BR"/>
+        </w:rPr>
+        <w:t>consumption_preferences_credit_card_payment</w:t>
+      </w:r>
+      <w:proofErr w:type="spellEnd"/>
+      <w:r>
+        <w:rPr>
+          <w:b/>
+          <w:lang w:val="pt-BR"/>
+        </w:rPr>
+        <w:t>:</w:t>
+      </w:r>
+      <w:r>
+        <w:rPr>
+          <w:lang w:val="pt-BR"/>
+        </w:rPr>
+        <w:t xml:space="preserve"> preferem utilizar cartão de </w:t>
+      </w:r>
       <w:proofErr w:type="gramStart"/>
       <w:r>
         <w:rPr>
-          <w:b/>
           <w:lang w:val="pt-BR"/>
         </w:rPr>
-        <w:t>consumption</w:t>
+        <w:t>credito</w:t>
       </w:r>
       <w:proofErr w:type="gramEnd"/>
       <w:r>
         <w:rPr>
-          <w:b/>
           <w:lang w:val="pt-BR"/>
         </w:rPr>
-        <w:t>_preferences_credit_card_payment</w:t>
-      </w:r>
-      <w:proofErr w:type="spellEnd"/>
-      <w:r>
-        <w:rPr>
-          <w:b/>
-          <w:lang w:val="pt-BR"/>
-        </w:rPr>
-        <w:t>:</w:t>
-      </w:r>
-      <w:r>
-        <w:rPr>
-          <w:lang w:val="pt-BR"/>
-        </w:rPr>
-        <w:t xml:space="preserve"> preferem utilizar cartão de credito para efetuar compras.</w:t>
+        <w:t xml:space="preserve"> para efetuar compras.</w:t>
       </w:r>
     </w:p>
     <w:p>
@@ -40411,21 +40443,12 @@
         </w:rPr>
       </w:pPr>
       <w:proofErr w:type="spellStart"/>
-      <w:proofErr w:type="gramStart"/>
       <w:r>
         <w:rPr>
           <w:b/>
           <w:lang w:val="pt-BR"/>
         </w:rPr>
-        <w:t>consumption</w:t>
-      </w:r>
-      <w:proofErr w:type="gramEnd"/>
-      <w:r>
-        <w:rPr>
-          <w:b/>
-          <w:lang w:val="pt-BR"/>
-        </w:rPr>
-        <w:t>_preferences_movie_romance</w:t>
+        <w:t>consumption_preferences_movie_romance</w:t>
       </w:r>
       <w:proofErr w:type="spellEnd"/>
       <w:r>
@@ -40457,21 +40480,12 @@
         </w:rPr>
       </w:pPr>
       <w:proofErr w:type="spellStart"/>
-      <w:proofErr w:type="gramStart"/>
       <w:r>
         <w:rPr>
           <w:b/>
           <w:lang w:val="pt-BR"/>
         </w:rPr>
-        <w:t>consumption</w:t>
-      </w:r>
-      <w:proofErr w:type="gramEnd"/>
-      <w:r>
-        <w:rPr>
-          <w:b/>
-          <w:lang w:val="pt-BR"/>
-        </w:rPr>
-        <w:t>_preferences_movie_adventure</w:t>
+        <w:t>consumption_preferences_movie_adventure</w:t>
       </w:r>
       <w:proofErr w:type="spellEnd"/>
       <w:r>
@@ -40503,21 +40517,12 @@
         </w:rPr>
       </w:pPr>
       <w:proofErr w:type="spellStart"/>
-      <w:proofErr w:type="gramStart"/>
       <w:r>
         <w:rPr>
           <w:b/>
           <w:lang w:val="pt-BR"/>
         </w:rPr>
-        <w:t>consumption</w:t>
-      </w:r>
-      <w:proofErr w:type="gramEnd"/>
-      <w:r>
-        <w:rPr>
-          <w:b/>
-          <w:lang w:val="pt-BR"/>
-        </w:rPr>
-        <w:t>_preferences_movie_horror</w:t>
+        <w:t>consumption_preferences_movie_horror</w:t>
       </w:r>
       <w:proofErr w:type="spellEnd"/>
       <w:r>
@@ -40549,21 +40554,12 @@
         </w:rPr>
       </w:pPr>
       <w:proofErr w:type="spellStart"/>
-      <w:proofErr w:type="gramStart"/>
       <w:r>
         <w:rPr>
           <w:b/>
           <w:lang w:val="pt-BR"/>
         </w:rPr>
-        <w:t>consumption</w:t>
-      </w:r>
-      <w:proofErr w:type="gramEnd"/>
-      <w:r>
-        <w:rPr>
-          <w:b/>
-          <w:lang w:val="pt-BR"/>
-        </w:rPr>
-        <w:t>_preferences_movie_musical</w:t>
+        <w:t>consumption_preferences_movie_musical</w:t>
       </w:r>
       <w:proofErr w:type="spellEnd"/>
       <w:r>
@@ -40595,21 +40591,12 @@
         </w:rPr>
       </w:pPr>
       <w:proofErr w:type="spellStart"/>
-      <w:proofErr w:type="gramStart"/>
       <w:r>
         <w:rPr>
           <w:b/>
           <w:lang w:val="pt-BR"/>
         </w:rPr>
-        <w:t>consumption</w:t>
-      </w:r>
-      <w:proofErr w:type="gramEnd"/>
-      <w:r>
-        <w:rPr>
-          <w:b/>
-          <w:lang w:val="pt-BR"/>
-        </w:rPr>
-        <w:t>_preferences_movie_historical</w:t>
+        <w:t>consumption_preferences_movie_historical</w:t>
       </w:r>
       <w:proofErr w:type="spellEnd"/>
       <w:r>
@@ -40641,21 +40628,12 @@
         </w:rPr>
       </w:pPr>
       <w:proofErr w:type="spellStart"/>
-      <w:proofErr w:type="gramStart"/>
       <w:r>
         <w:rPr>
           <w:b/>
           <w:lang w:val="pt-BR"/>
         </w:rPr>
-        <w:t>consumption</w:t>
-      </w:r>
-      <w:proofErr w:type="gramEnd"/>
-      <w:r>
-        <w:rPr>
-          <w:b/>
-          <w:lang w:val="pt-BR"/>
-        </w:rPr>
-        <w:t>_preferences_movie_science_fiction</w:t>
+        <w:t>consumption_preferences_movie_science_fiction</w:t>
       </w:r>
       <w:proofErr w:type="spellEnd"/>
       <w:r>
@@ -40693,21 +40671,12 @@
         </w:rPr>
       </w:pPr>
       <w:proofErr w:type="spellStart"/>
-      <w:proofErr w:type="gramStart"/>
       <w:r>
         <w:rPr>
           <w:b/>
           <w:lang w:val="pt-BR"/>
         </w:rPr>
-        <w:t>consumption</w:t>
-      </w:r>
-      <w:proofErr w:type="gramEnd"/>
-      <w:r>
-        <w:rPr>
-          <w:b/>
-          <w:lang w:val="pt-BR"/>
-        </w:rPr>
-        <w:t>_preferences_movie_war</w:t>
+        <w:t>consumption_preferences_movie_war</w:t>
       </w:r>
       <w:proofErr w:type="spellEnd"/>
       <w:r>
@@ -40739,21 +40708,12 @@
         </w:rPr>
       </w:pPr>
       <w:proofErr w:type="spellStart"/>
-      <w:proofErr w:type="gramStart"/>
       <w:r>
         <w:rPr>
           <w:b/>
           <w:lang w:val="pt-BR"/>
         </w:rPr>
-        <w:t>consumption</w:t>
-      </w:r>
-      <w:proofErr w:type="gramEnd"/>
-      <w:r>
-        <w:rPr>
-          <w:b/>
-          <w:lang w:val="pt-BR"/>
-        </w:rPr>
-        <w:t>_preferences_movie_drama</w:t>
+        <w:t>consumption_preferences_movie_drama</w:t>
       </w:r>
       <w:proofErr w:type="spellEnd"/>
       <w:r>
@@ -40785,21 +40745,12 @@
         </w:rPr>
       </w:pPr>
       <w:proofErr w:type="spellStart"/>
-      <w:proofErr w:type="gramStart"/>
       <w:r>
         <w:rPr>
           <w:b/>
           <w:lang w:val="pt-BR"/>
         </w:rPr>
-        <w:t>consumption</w:t>
-      </w:r>
-      <w:proofErr w:type="gramEnd"/>
-      <w:r>
-        <w:rPr>
-          <w:b/>
-          <w:lang w:val="pt-BR"/>
-        </w:rPr>
-        <w:t>_preferences_movie_action</w:t>
+        <w:t>consumption_preferences_movie_action</w:t>
       </w:r>
       <w:proofErr w:type="spellEnd"/>
       <w:r>
@@ -40831,21 +40782,12 @@
         </w:rPr>
       </w:pPr>
       <w:proofErr w:type="spellStart"/>
-      <w:proofErr w:type="gramStart"/>
       <w:r>
         <w:rPr>
           <w:b/>
           <w:lang w:val="pt-BR"/>
         </w:rPr>
-        <w:t>consumption</w:t>
-      </w:r>
-      <w:proofErr w:type="gramEnd"/>
-      <w:r>
-        <w:rPr>
-          <w:b/>
-          <w:lang w:val="pt-BR"/>
-        </w:rPr>
-        <w:t>_preferences_movie_documentary</w:t>
+        <w:t>consumption_preferences_movie_documentary</w:t>
       </w:r>
       <w:proofErr w:type="spellEnd"/>
       <w:r>
@@ -40899,21 +40841,12 @@
         </w:rPr>
       </w:pPr>
       <w:proofErr w:type="spellStart"/>
-      <w:proofErr w:type="gramStart"/>
       <w:r>
         <w:rPr>
           <w:b/>
           <w:lang w:val="pt-BR"/>
         </w:rPr>
-        <w:t>consumption</w:t>
-      </w:r>
-      <w:proofErr w:type="gramEnd"/>
-      <w:r>
-        <w:rPr>
-          <w:b/>
-          <w:lang w:val="pt-BR"/>
-        </w:rPr>
-        <w:t>_preferences_music_rap</w:t>
+        <w:t>consumption_preferences_music_rap</w:t>
       </w:r>
       <w:proofErr w:type="spellEnd"/>
       <w:r>
@@ -41000,21 +40933,12 @@
         </w:rPr>
       </w:pPr>
       <w:proofErr w:type="spellStart"/>
-      <w:proofErr w:type="gramStart"/>
       <w:r>
         <w:rPr>
           <w:b/>
           <w:lang w:val="pt-BR"/>
         </w:rPr>
-        <w:t>consumption</w:t>
-      </w:r>
-      <w:proofErr w:type="gramEnd"/>
-      <w:r>
-        <w:rPr>
-          <w:b/>
-          <w:lang w:val="pt-BR"/>
-        </w:rPr>
-        <w:t>_preferences_music_r_b</w:t>
+        <w:t>consumption_preferences_music_r_b</w:t>
       </w:r>
       <w:proofErr w:type="spellEnd"/>
       <w:r>
@@ -41046,22 +40970,13 @@
         </w:rPr>
       </w:pPr>
       <w:proofErr w:type="spellStart"/>
-      <w:proofErr w:type="gramStart"/>
       <w:r>
         <w:rPr>
           <w:b/>
           <w:lang w:val="pt-BR"/>
         </w:rPr>
         <w:lastRenderedPageBreak/>
-        <w:t>consumption</w:t>
-      </w:r>
-      <w:proofErr w:type="gramEnd"/>
-      <w:r>
-        <w:rPr>
-          <w:b/>
-          <w:lang w:val="pt-BR"/>
-        </w:rPr>
-        <w:t>_preferences_music_hip_hop</w:t>
+        <w:t>consumption_preferences_music_hip_hop</w:t>
       </w:r>
       <w:proofErr w:type="spellEnd"/>
       <w:r>
@@ -41093,21 +41008,12 @@
         </w:rPr>
       </w:pPr>
       <w:proofErr w:type="spellStart"/>
-      <w:proofErr w:type="gramStart"/>
       <w:r>
         <w:rPr>
           <w:b/>
           <w:lang w:val="pt-BR"/>
         </w:rPr>
-        <w:t>consumption</w:t>
-      </w:r>
-      <w:proofErr w:type="gramEnd"/>
-      <w:r>
-        <w:rPr>
-          <w:b/>
-          <w:lang w:val="pt-BR"/>
-        </w:rPr>
-        <w:t>_preferences_music_live_event</w:t>
+        <w:t>consumption_preferences_music_live_event</w:t>
       </w:r>
       <w:proofErr w:type="spellEnd"/>
       <w:r>
@@ -41139,21 +41045,12 @@
         </w:rPr>
       </w:pPr>
       <w:proofErr w:type="spellStart"/>
-      <w:proofErr w:type="gramStart"/>
       <w:r>
         <w:rPr>
           <w:b/>
           <w:lang w:val="pt-BR"/>
         </w:rPr>
-        <w:t>consumption</w:t>
-      </w:r>
-      <w:proofErr w:type="gramEnd"/>
-      <w:r>
-        <w:rPr>
-          <w:b/>
-          <w:lang w:val="pt-BR"/>
-        </w:rPr>
-        <w:t>_preferences_music_playing</w:t>
+        <w:t>consumption_preferences_music_playing</w:t>
       </w:r>
       <w:proofErr w:type="spellEnd"/>
       <w:r>
@@ -41185,21 +41082,12 @@
         </w:rPr>
       </w:pPr>
       <w:proofErr w:type="spellStart"/>
-      <w:proofErr w:type="gramStart"/>
       <w:r>
         <w:rPr>
           <w:b/>
           <w:lang w:val="pt-BR"/>
         </w:rPr>
-        <w:t>consumption</w:t>
-      </w:r>
-      <w:proofErr w:type="gramEnd"/>
-      <w:r>
-        <w:rPr>
-          <w:b/>
-          <w:lang w:val="pt-BR"/>
-        </w:rPr>
-        <w:t>_preferences_music_latin</w:t>
+        <w:t>consumption_preferences_music_latin</w:t>
       </w:r>
       <w:proofErr w:type="spellEnd"/>
       <w:r>
@@ -41231,21 +41119,12 @@
         </w:rPr>
       </w:pPr>
       <w:proofErr w:type="spellStart"/>
-      <w:proofErr w:type="gramStart"/>
       <w:r>
         <w:rPr>
           <w:b/>
           <w:lang w:val="pt-BR"/>
         </w:rPr>
-        <w:t>consumption</w:t>
-      </w:r>
-      <w:proofErr w:type="gramEnd"/>
-      <w:r>
-        <w:rPr>
-          <w:b/>
-          <w:lang w:val="pt-BR"/>
-        </w:rPr>
-        <w:t>_preferences_music_rock</w:t>
+        <w:t>consumption_preferences_music_rock</w:t>
       </w:r>
       <w:proofErr w:type="spellEnd"/>
       <w:r>
@@ -41277,21 +41156,12 @@
         </w:rPr>
       </w:pPr>
       <w:proofErr w:type="spellStart"/>
-      <w:proofErr w:type="gramStart"/>
       <w:r>
         <w:rPr>
           <w:b/>
           <w:lang w:val="pt-BR"/>
         </w:rPr>
-        <w:t>consumption</w:t>
-      </w:r>
-      <w:proofErr w:type="gramEnd"/>
-      <w:r>
-        <w:rPr>
-          <w:b/>
-          <w:lang w:val="pt-BR"/>
-        </w:rPr>
-        <w:t>_preferences_music_classical</w:t>
+        <w:t>consumption_preferences_music_classical</w:t>
       </w:r>
       <w:proofErr w:type="spellEnd"/>
       <w:r>
@@ -41345,21 +41215,12 @@
         </w:rPr>
       </w:pPr>
       <w:proofErr w:type="spellStart"/>
-      <w:proofErr w:type="gramStart"/>
       <w:r>
         <w:rPr>
           <w:b/>
           <w:lang w:val="pt-BR"/>
         </w:rPr>
-        <w:t>consumption</w:t>
-      </w:r>
-      <w:proofErr w:type="gramEnd"/>
-      <w:r>
-        <w:rPr>
-          <w:b/>
-          <w:lang w:val="pt-BR"/>
-        </w:rPr>
-        <w:t>_preferences_read_frequency</w:t>
+        <w:t>consumption_preferences_read_frequency</w:t>
       </w:r>
       <w:proofErr w:type="spellEnd"/>
       <w:r>
@@ -41391,21 +41252,12 @@
         </w:rPr>
       </w:pPr>
       <w:proofErr w:type="spellStart"/>
-      <w:proofErr w:type="gramStart"/>
       <w:r>
         <w:rPr>
           <w:b/>
           <w:lang w:val="pt-BR"/>
         </w:rPr>
-        <w:t>consumption</w:t>
-      </w:r>
-      <w:proofErr w:type="gramEnd"/>
-      <w:r>
-        <w:rPr>
-          <w:b/>
-          <w:lang w:val="pt-BR"/>
-        </w:rPr>
-        <w:t>_preferences_books_entertainment_magazines</w:t>
+        <w:t>consumption_preferences_books_entertainment_magazines</w:t>
       </w:r>
       <w:proofErr w:type="spellEnd"/>
       <w:r>
@@ -41437,21 +41289,12 @@
         </w:rPr>
       </w:pPr>
       <w:proofErr w:type="spellStart"/>
-      <w:proofErr w:type="gramStart"/>
       <w:r>
         <w:rPr>
           <w:b/>
           <w:lang w:val="pt-BR"/>
         </w:rPr>
-        <w:t>consumption</w:t>
-      </w:r>
-      <w:proofErr w:type="gramEnd"/>
-      <w:r>
-        <w:rPr>
-          <w:b/>
-          <w:lang w:val="pt-BR"/>
-        </w:rPr>
-        <w:t>_preferences_books_non_fiction</w:t>
+        <w:t>consumption_preferences_books_non_fiction</w:t>
       </w:r>
       <w:proofErr w:type="spellEnd"/>
       <w:r>
@@ -41483,21 +41326,12 @@
         </w:rPr>
       </w:pPr>
       <w:proofErr w:type="spellStart"/>
-      <w:proofErr w:type="gramStart"/>
       <w:r>
         <w:rPr>
           <w:b/>
           <w:lang w:val="pt-BR"/>
         </w:rPr>
-        <w:t>consumption</w:t>
-      </w:r>
-      <w:proofErr w:type="gramEnd"/>
-      <w:r>
-        <w:rPr>
-          <w:b/>
-          <w:lang w:val="pt-BR"/>
-        </w:rPr>
-        <w:t>_preferences_books_financial_investing</w:t>
+        <w:t>consumption_preferences_books_financial_investing</w:t>
       </w:r>
       <w:proofErr w:type="spellEnd"/>
       <w:r>
@@ -41529,21 +41363,12 @@
         </w:rPr>
       </w:pPr>
       <w:proofErr w:type="spellStart"/>
-      <w:proofErr w:type="gramStart"/>
       <w:r>
         <w:rPr>
           <w:b/>
           <w:lang w:val="pt-BR"/>
         </w:rPr>
-        <w:t>consumption</w:t>
-      </w:r>
-      <w:proofErr w:type="gramEnd"/>
-      <w:r>
-        <w:rPr>
-          <w:b/>
-          <w:lang w:val="pt-BR"/>
-        </w:rPr>
-        <w:t>_preferences_books_autobiographies</w:t>
+        <w:t>consumption_preferences_books_autobiographies</w:t>
       </w:r>
       <w:proofErr w:type="spellEnd"/>
       <w:r>
@@ -41597,21 +41422,12 @@
         </w:rPr>
       </w:pPr>
       <w:proofErr w:type="spellStart"/>
-      <w:proofErr w:type="gramStart"/>
       <w:r>
         <w:rPr>
           <w:b/>
           <w:lang w:val="pt-BR"/>
         </w:rPr>
-        <w:t>consumption</w:t>
-      </w:r>
-      <w:proofErr w:type="gramEnd"/>
-      <w:r>
-        <w:rPr>
-          <w:b/>
-          <w:lang w:val="pt-BR"/>
-        </w:rPr>
-        <w:t>_preferences_eat_out</w:t>
+        <w:t>consumption_preferences_eat_out</w:t>
       </w:r>
       <w:proofErr w:type="spellEnd"/>
       <w:r>
@@ -41643,41 +41459,46 @@
         </w:rPr>
       </w:pPr>
       <w:proofErr w:type="spellStart"/>
+      <w:r>
+        <w:rPr>
+          <w:b/>
+          <w:lang w:val="pt-BR"/>
+        </w:rPr>
+        <w:t>consumption_preferences_gym_membership</w:t>
+      </w:r>
+      <w:proofErr w:type="spellEnd"/>
+      <w:r>
+        <w:rPr>
+          <w:b/>
+          <w:lang w:val="pt-BR"/>
+        </w:rPr>
+        <w:t>:</w:t>
+      </w:r>
+      <w:r>
+        <w:rPr>
+          <w:lang w:val="pt-BR"/>
+        </w:rPr>
+        <w:t xml:space="preserve"> tendem a estar inscritos em alguma academia</w:t>
+      </w:r>
+      <w:r>
+        <w:rPr>
+          <w:lang w:val="pt-BR"/>
+        </w:rPr>
+        <w:t xml:space="preserve"> ou </w:t>
+      </w:r>
       <w:proofErr w:type="gramStart"/>
       <w:r>
         <w:rPr>
-          <w:b/>
           <w:lang w:val="pt-BR"/>
         </w:rPr>
-        <w:t>consumption</w:t>
+        <w:t>pratica</w:t>
       </w:r>
       <w:proofErr w:type="gramEnd"/>
       <w:r>
         <w:rPr>
-          <w:b/>
           <w:lang w:val="pt-BR"/>
         </w:rPr>
-        <w:t>_preferences_gym_membership</w:t>
-      </w:r>
-      <w:proofErr w:type="spellEnd"/>
-      <w:r>
-        <w:rPr>
-          <w:b/>
-          <w:lang w:val="pt-BR"/>
-        </w:rPr>
-        <w:t>:</w:t>
-      </w:r>
-      <w:r>
-        <w:rPr>
-          <w:lang w:val="pt-BR"/>
-        </w:rPr>
-        <w:t xml:space="preserve"> tendem a estar inscritos em alguma academia</w:t>
-      </w:r>
-      <w:r>
-        <w:rPr>
-          <w:lang w:val="pt-BR"/>
-        </w:rPr>
-        <w:t xml:space="preserve"> ou pratica de esporte</w:t>
+        <w:t xml:space="preserve"> de esporte</w:t>
       </w:r>
       <w:r>
         <w:rPr>
@@ -41701,21 +41522,12 @@
         </w:rPr>
       </w:pPr>
       <w:proofErr w:type="spellStart"/>
-      <w:proofErr w:type="gramStart"/>
       <w:r>
         <w:rPr>
           <w:b/>
           <w:lang w:val="pt-BR"/>
         </w:rPr>
-        <w:t>consumption</w:t>
-      </w:r>
-      <w:proofErr w:type="gramEnd"/>
-      <w:r>
-        <w:rPr>
-          <w:b/>
-          <w:lang w:val="pt-BR"/>
-        </w:rPr>
-        <w:t>_preferences_outdoor</w:t>
+        <w:t>consumption_preferences_outdoor</w:t>
       </w:r>
       <w:proofErr w:type="spellEnd"/>
       <w:r>
@@ -41769,21 +41581,12 @@
         </w:rPr>
       </w:pPr>
       <w:proofErr w:type="spellStart"/>
-      <w:proofErr w:type="gramStart"/>
       <w:r>
         <w:rPr>
           <w:b/>
           <w:lang w:val="pt-BR"/>
         </w:rPr>
-        <w:t>consumption</w:t>
-      </w:r>
-      <w:proofErr w:type="gramEnd"/>
-      <w:r>
-        <w:rPr>
-          <w:b/>
-          <w:lang w:val="pt-BR"/>
-        </w:rPr>
-        <w:t>_preferences_start_business</w:t>
+        <w:t>consumption_preferences_start_business</w:t>
       </w:r>
       <w:proofErr w:type="spellEnd"/>
       <w:r>
@@ -41836,21 +41639,12 @@
         </w:rPr>
       </w:pPr>
       <w:proofErr w:type="spellStart"/>
-      <w:proofErr w:type="gramStart"/>
       <w:r>
         <w:rPr>
           <w:b/>
           <w:lang w:val="pt-BR"/>
         </w:rPr>
-        <w:t>consumption</w:t>
-      </w:r>
-      <w:proofErr w:type="gramEnd"/>
-      <w:r>
-        <w:rPr>
-          <w:b/>
-          <w:lang w:val="pt-BR"/>
-        </w:rPr>
-        <w:t>_preferences_concerned_environment</w:t>
+        <w:t>consumption_preferences_concerned_environment</w:t>
       </w:r>
       <w:proofErr w:type="spellEnd"/>
       <w:r>
@@ -41918,21 +41712,12 @@
         </w:rPr>
       </w:pPr>
       <w:proofErr w:type="spellStart"/>
-      <w:proofErr w:type="gramStart"/>
       <w:r>
         <w:rPr>
           <w:b/>
           <w:lang w:val="pt-BR"/>
         </w:rPr>
-        <w:t>consumption</w:t>
-      </w:r>
-      <w:proofErr w:type="gramEnd"/>
-      <w:r>
-        <w:rPr>
-          <w:b/>
-          <w:lang w:val="pt-BR"/>
-        </w:rPr>
-        <w:t>_preferences_volunteer</w:t>
+        <w:t>consumption_preferences_volunteer</w:t>
       </w:r>
       <w:proofErr w:type="spellEnd"/>
       <w:r>
@@ -42047,7 +41832,7 @@
           <w:lang w:val="pt-PT"/>
         </w:rPr>
       </w:pPr>
-      <w:hyperlink r:id="rId41" w:history="1">
+      <w:hyperlink r:id="rId39" w:history="1">
         <w:r>
           <w:rPr>
             <w:rStyle w:val="Hyperlink"/>
@@ -42089,7 +41874,7 @@
           <w:lang w:val="pt-PT"/>
         </w:rPr>
       </w:pPr>
-      <w:hyperlink r:id="rId42" w:history="1">
+      <w:hyperlink r:id="rId40" w:history="1">
         <w:r>
           <w:rPr>
             <w:rStyle w:val="Hyperlink"/>
@@ -42158,7 +41943,7 @@
           <w:lang w:val="pt-PT"/>
         </w:rPr>
       </w:pPr>
-      <w:hyperlink r:id="rId43" w:history="1">
+      <w:hyperlink r:id="rId41" w:history="1">
         <w:r>
           <w:rPr>
             <w:rStyle w:val="Hyperlink"/>
@@ -42207,21 +41992,7 @@
         <w:rPr>
           <w:rFonts w:cstheme="minorHAnsi"/>
         </w:rPr>
-        <w:t xml:space="preserve">Come Fly </w:t>
-      </w:r>
-      <w:proofErr w:type="gramStart"/>
-      <w:r>
-        <w:rPr>
-          <w:rFonts w:cstheme="minorHAnsi"/>
-        </w:rPr>
-        <w:t>With</w:t>
-      </w:r>
-      <w:proofErr w:type="gramEnd"/>
-      <w:r>
-        <w:rPr>
-          <w:rFonts w:cstheme="minorHAnsi"/>
-        </w:rPr>
-        <w:t xml:space="preserve"> AI, IBM Cloud Builds ’Chatbot’ </w:t>
+        <w:t xml:space="preserve">Come Fly With AI, IBM Cloud Builds ’Chatbot’ </w:t>
       </w:r>
       <w:proofErr w:type="spellStart"/>
       <w:r>
@@ -42267,7 +42038,7 @@
           <w:lang w:val="pt-PT"/>
         </w:rPr>
       </w:pPr>
-      <w:hyperlink r:id="rId44" w:anchor="1088409b4813" w:history="1">
+      <w:hyperlink r:id="rId42" w:anchor="1088409b4813" w:history="1">
         <w:r>
           <w:rPr>
             <w:rStyle w:val="Hyperlink"/>
@@ -42323,7 +42094,7 @@
         </w:rPr>
         <w:t xml:space="preserve"> </w:t>
       </w:r>
-      <w:hyperlink r:id="rId45" w:history="1">
+      <w:hyperlink r:id="rId43" w:history="1">
         <w:r>
           <w:rPr>
             <w:rStyle w:val="Hyperlink"/>
@@ -42377,7 +42148,7 @@
           <w:lang w:val="pt-PT"/>
         </w:rPr>
       </w:pPr>
-      <w:hyperlink r:id="rId46" w:history="1">
+      <w:hyperlink r:id="rId44" w:history="1">
         <w:r>
           <w:rPr>
             <w:rStyle w:val="Hyperlink"/>
@@ -42440,7 +42211,7 @@
           <w:lang w:val="pt-PT"/>
         </w:rPr>
       </w:pPr>
-      <w:hyperlink r:id="rId47" w:anchor="models" w:history="1">
+      <w:hyperlink r:id="rId45" w:anchor="models" w:history="1">
         <w:r>
           <w:rPr>
             <w:rStyle w:val="Hyperlink"/>
@@ -42503,7 +42274,7 @@
           <w:lang w:val="pt-PT"/>
         </w:rPr>
       </w:pPr>
-      <w:hyperlink r:id="rId48" w:anchor="about" w:history="1">
+      <w:hyperlink r:id="rId46" w:anchor="about" w:history="1">
         <w:r>
           <w:rPr>
             <w:rStyle w:val="Hyperlink"/>
@@ -42572,7 +42343,7 @@
           <w:lang w:val="pt-PT"/>
         </w:rPr>
       </w:pPr>
-      <w:hyperlink r:id="rId49" w:anchor="supported-languages" w:history="1">
+      <w:hyperlink r:id="rId47" w:anchor="supported-languages" w:history="1">
         <w:r>
           <w:rPr>
             <w:rStyle w:val="Hyperlink"/>
@@ -42641,7 +42412,7 @@
           <w:lang w:val="pt-PT"/>
         </w:rPr>
       </w:pPr>
-      <w:hyperlink r:id="rId50" w:anchor="overviewLanguage" w:history="1">
+      <w:hyperlink r:id="rId48" w:anchor="overviewLanguage" w:history="1">
         <w:r>
           <w:rPr>
             <w:rStyle w:val="Hyperlink"/>
@@ -42741,7 +42512,7 @@
           <w:lang w:val="pt-PT"/>
         </w:rPr>
       </w:pPr>
-      <w:hyperlink r:id="rId51" w:history="1">
+      <w:hyperlink r:id="rId49" w:history="1">
         <w:r>
           <w:rPr>
             <w:rStyle w:val="Hyperlink"/>
@@ -42815,7 +42586,7 @@
       </w:pPr>
     </w:p>
     <w:sectPr>
-      <w:footerReference w:type="default" r:id="rId52"/>
+      <w:footerReference w:type="default" r:id="rId50"/>
       <w:pgSz w:w="12240" w:h="15840"/>
       <w:pgMar w:top="1440" w:right="1440" w:bottom="1440" w:left="1440" w:header="720" w:footer="720" w:gutter="0"/>
       <w:cols w:space="720"/>
@@ -42827,7 +42598,7 @@
 </file>
 
 <file path=word/endnotes.xml><?xml version="1.0" encoding="utf-8"?>
-<w:endnotes xmlns:wpc="http://schemas.microsoft.com/office/word/2010/wordprocessingCanvas" xmlns:mo="http://schemas.microsoft.com/office/mac/office/2008/main" xmlns:mc="http://schemas.openxmlformats.org/markup-compatibility/2006" xmlns:mv="urn:schemas-microsoft-com:mac:vml" xmlns:o="urn:schemas-microsoft-com:office:office" xmlns:r="http://schemas.openxmlformats.org/officeDocument/2006/relationships" xmlns:m="http://schemas.openxmlformats.org/officeDocument/2006/math" xmlns:v="urn:schemas-microsoft-com:vml" xmlns:wp14="http://schemas.microsoft.com/office/word/2010/wordprocessingDrawing" xmlns:wp="http://schemas.openxmlformats.org/drawingml/2006/wordprocessingDrawing" xmlns:w10="urn:schemas-microsoft-com:office:word" xmlns:w="http://schemas.openxmlformats.org/wordprocessingml/2006/main" xmlns:w14="http://schemas.microsoft.com/office/word/2010/wordml" xmlns:w15="http://schemas.microsoft.com/office/word/2012/wordml" xmlns:wpg="http://schemas.microsoft.com/office/word/2010/wordprocessingGroup" xmlns:wpi="http://schemas.microsoft.com/office/word/2010/wordprocessingInk" xmlns:wne="http://schemas.microsoft.com/office/word/2006/wordml" xmlns:wps="http://schemas.microsoft.com/office/word/2010/wordprocessingShape" mc:Ignorable="w14 w15 wp14">
+<w:endnotes xmlns:wpc="http://schemas.microsoft.com/office/word/2010/wordprocessingCanvas" xmlns:cx="http://schemas.microsoft.com/office/drawing/2014/chartex" xmlns:cx1="http://schemas.microsoft.com/office/drawing/2015/9/8/chartex" xmlns:cx2="http://schemas.microsoft.com/office/drawing/2015/10/21/chartex" xmlns:cx3="http://schemas.microsoft.com/office/drawing/2016/5/9/chartex" xmlns:cx4="http://schemas.microsoft.com/office/drawing/2016/5/10/chartex" xmlns:cx5="http://schemas.microsoft.com/office/drawing/2016/5/11/chartex" xmlns:cx6="http://schemas.microsoft.com/office/drawing/2016/5/12/chartex" xmlns:cx7="http://schemas.microsoft.com/office/drawing/2016/5/13/chartex" xmlns:cx8="http://schemas.microsoft.com/office/drawing/2016/5/14/chartex" xmlns:mc="http://schemas.openxmlformats.org/markup-compatibility/2006" xmlns:aink="http://schemas.microsoft.com/office/drawing/2016/ink" xmlns:am3d="http://schemas.microsoft.com/office/drawing/2017/model3d" xmlns:o="urn:schemas-microsoft-com:office:office" xmlns:r="http://schemas.openxmlformats.org/officeDocument/2006/relationships" xmlns:m="http://schemas.openxmlformats.org/officeDocument/2006/math" xmlns:v="urn:schemas-microsoft-com:vml" xmlns:wp14="http://schemas.microsoft.com/office/word/2010/wordprocessingDrawing" xmlns:wp="http://schemas.openxmlformats.org/drawingml/2006/wordprocessingDrawing" xmlns:w10="urn:schemas-microsoft-com:office:word" xmlns:w="http://schemas.openxmlformats.org/wordprocessingml/2006/main" xmlns:w14="http://schemas.microsoft.com/office/word/2010/wordml" xmlns:w15="http://schemas.microsoft.com/office/word/2012/wordml" xmlns:w16cid="http://schemas.microsoft.com/office/word/2016/wordml/cid" xmlns:w16se="http://schemas.microsoft.com/office/word/2015/wordml/symex" xmlns:wpg="http://schemas.microsoft.com/office/word/2010/wordprocessingGroup" xmlns:wpi="http://schemas.microsoft.com/office/word/2010/wordprocessingInk" xmlns:wne="http://schemas.microsoft.com/office/word/2006/wordml" xmlns:wps="http://schemas.microsoft.com/office/word/2010/wordprocessingShape" mc:Ignorable="w14 w15 w16se w16cid wp14">
   <w:endnote w:type="separator" w:id="-1">
     <w:p>
       <w:pPr>
@@ -42852,7 +42623,7 @@
 </file>
 
 <file path=word/footer1.xml><?xml version="1.0" encoding="utf-8"?>
-<w:ftr xmlns:wpc="http://schemas.microsoft.com/office/word/2010/wordprocessingCanvas" xmlns:mo="http://schemas.microsoft.com/office/mac/office/2008/main" xmlns:mc="http://schemas.openxmlformats.org/markup-compatibility/2006" xmlns:mv="urn:schemas-microsoft-com:mac:vml" xmlns:o="urn:schemas-microsoft-com:office:office" xmlns:r="http://schemas.openxmlformats.org/officeDocument/2006/relationships" xmlns:m="http://schemas.openxmlformats.org/officeDocument/2006/math" xmlns:v="urn:schemas-microsoft-com:vml" xmlns:wp14="http://schemas.microsoft.com/office/word/2010/wordprocessingDrawing" xmlns:wp="http://schemas.openxmlformats.org/drawingml/2006/wordprocessingDrawing" xmlns:w10="urn:schemas-microsoft-com:office:word" xmlns:w="http://schemas.openxmlformats.org/wordprocessingml/2006/main" xmlns:w14="http://schemas.microsoft.com/office/word/2010/wordml" xmlns:w15="http://schemas.microsoft.com/office/word/2012/wordml" xmlns:wpg="http://schemas.microsoft.com/office/word/2010/wordprocessingGroup" xmlns:wpi="http://schemas.microsoft.com/office/word/2010/wordprocessingInk" xmlns:wne="http://schemas.microsoft.com/office/word/2006/wordml" xmlns:wps="http://schemas.microsoft.com/office/word/2010/wordprocessingShape" mc:Ignorable="w14 w15 wp14">
+<w:ftr xmlns:wpc="http://schemas.microsoft.com/office/word/2010/wordprocessingCanvas" xmlns:cx="http://schemas.microsoft.com/office/drawing/2014/chartex" xmlns:cx1="http://schemas.microsoft.com/office/drawing/2015/9/8/chartex" xmlns:cx2="http://schemas.microsoft.com/office/drawing/2015/10/21/chartex" xmlns:cx3="http://schemas.microsoft.com/office/drawing/2016/5/9/chartex" xmlns:cx4="http://schemas.microsoft.com/office/drawing/2016/5/10/chartex" xmlns:cx5="http://schemas.microsoft.com/office/drawing/2016/5/11/chartex" xmlns:cx6="http://schemas.microsoft.com/office/drawing/2016/5/12/chartex" xmlns:cx7="http://schemas.microsoft.com/office/drawing/2016/5/13/chartex" xmlns:cx8="http://schemas.microsoft.com/office/drawing/2016/5/14/chartex" xmlns:mc="http://schemas.openxmlformats.org/markup-compatibility/2006" xmlns:aink="http://schemas.microsoft.com/office/drawing/2016/ink" xmlns:am3d="http://schemas.microsoft.com/office/drawing/2017/model3d" xmlns:o="urn:schemas-microsoft-com:office:office" xmlns:r="http://schemas.openxmlformats.org/officeDocument/2006/relationships" xmlns:m="http://schemas.openxmlformats.org/officeDocument/2006/math" xmlns:v="urn:schemas-microsoft-com:vml" xmlns:wp14="http://schemas.microsoft.com/office/word/2010/wordprocessingDrawing" xmlns:wp="http://schemas.openxmlformats.org/drawingml/2006/wordprocessingDrawing" xmlns:w10="urn:schemas-microsoft-com:office:word" xmlns:w="http://schemas.openxmlformats.org/wordprocessingml/2006/main" xmlns:w14="http://schemas.microsoft.com/office/word/2010/wordml" xmlns:w15="http://schemas.microsoft.com/office/word/2012/wordml" xmlns:w16cid="http://schemas.microsoft.com/office/word/2016/wordml/cid" xmlns:w16se="http://schemas.microsoft.com/office/word/2015/wordml/symex" xmlns:wpg="http://schemas.microsoft.com/office/word/2010/wordprocessingGroup" xmlns:wpi="http://schemas.microsoft.com/office/word/2010/wordprocessingInk" xmlns:wne="http://schemas.microsoft.com/office/word/2006/wordml" xmlns:wps="http://schemas.microsoft.com/office/word/2010/wordprocessingShape" mc:Ignorable="w14 w15 w16se w16cid wp14">
   <w:sdt>
     <w:sdtPr>
       <w:id w:val="-2081122915"/>
@@ -42908,7 +42679,7 @@
 </file>
 
 <file path=word/footnotes.xml><?xml version="1.0" encoding="utf-8"?>
-<w:footnotes xmlns:wpc="http://schemas.microsoft.com/office/word/2010/wordprocessingCanvas" xmlns:mo="http://schemas.microsoft.com/office/mac/office/2008/main" xmlns:mc="http://schemas.openxmlformats.org/markup-compatibility/2006" xmlns:mv="urn:schemas-microsoft-com:mac:vml" xmlns:o="urn:schemas-microsoft-com:office:office" xmlns:r="http://schemas.openxmlformats.org/officeDocument/2006/relationships" xmlns:m="http://schemas.openxmlformats.org/officeDocument/2006/math" xmlns:v="urn:schemas-microsoft-com:vml" xmlns:wp14="http://schemas.microsoft.com/office/word/2010/wordprocessingDrawing" xmlns:wp="http://schemas.openxmlformats.org/drawingml/2006/wordprocessingDrawing" xmlns:w10="urn:schemas-microsoft-com:office:word" xmlns:w="http://schemas.openxmlformats.org/wordprocessingml/2006/main" xmlns:w14="http://schemas.microsoft.com/office/word/2010/wordml" xmlns:w15="http://schemas.microsoft.com/office/word/2012/wordml" xmlns:wpg="http://schemas.microsoft.com/office/word/2010/wordprocessingGroup" xmlns:wpi="http://schemas.microsoft.com/office/word/2010/wordprocessingInk" xmlns:wne="http://schemas.microsoft.com/office/word/2006/wordml" xmlns:wps="http://schemas.microsoft.com/office/word/2010/wordprocessingShape" mc:Ignorable="w14 w15 wp14">
+<w:footnotes xmlns:wpc="http://schemas.microsoft.com/office/word/2010/wordprocessingCanvas" xmlns:cx="http://schemas.microsoft.com/office/drawing/2014/chartex" xmlns:cx1="http://schemas.microsoft.com/office/drawing/2015/9/8/chartex" xmlns:cx2="http://schemas.microsoft.com/office/drawing/2015/10/21/chartex" xmlns:cx3="http://schemas.microsoft.com/office/drawing/2016/5/9/chartex" xmlns:cx4="http://schemas.microsoft.com/office/drawing/2016/5/10/chartex" xmlns:cx5="http://schemas.microsoft.com/office/drawing/2016/5/11/chartex" xmlns:cx6="http://schemas.microsoft.com/office/drawing/2016/5/12/chartex" xmlns:cx7="http://schemas.microsoft.com/office/drawing/2016/5/13/chartex" xmlns:cx8="http://schemas.microsoft.com/office/drawing/2016/5/14/chartex" xmlns:mc="http://schemas.openxmlformats.org/markup-compatibility/2006" xmlns:aink="http://schemas.microsoft.com/office/drawing/2016/ink" xmlns:am3d="http://schemas.microsoft.com/office/drawing/2017/model3d" xmlns:o="urn:schemas-microsoft-com:office:office" xmlns:r="http://schemas.openxmlformats.org/officeDocument/2006/relationships" xmlns:m="http://schemas.openxmlformats.org/officeDocument/2006/math" xmlns:v="urn:schemas-microsoft-com:vml" xmlns:wp14="http://schemas.microsoft.com/office/word/2010/wordprocessingDrawing" xmlns:wp="http://schemas.openxmlformats.org/drawingml/2006/wordprocessingDrawing" xmlns:w10="urn:schemas-microsoft-com:office:word" xmlns:w="http://schemas.openxmlformats.org/wordprocessingml/2006/main" xmlns:w14="http://schemas.microsoft.com/office/word/2010/wordml" xmlns:w15="http://schemas.microsoft.com/office/word/2012/wordml" xmlns:w16cid="http://schemas.microsoft.com/office/word/2016/wordml/cid" xmlns:w16se="http://schemas.microsoft.com/office/word/2015/wordml/symex" xmlns:wpg="http://schemas.microsoft.com/office/word/2010/wordprocessingGroup" xmlns:wpi="http://schemas.microsoft.com/office/word/2010/wordprocessingInk" xmlns:wne="http://schemas.microsoft.com/office/word/2006/wordml" xmlns:wps="http://schemas.microsoft.com/office/word/2010/wordprocessingShape" mc:Ignorable="w14 w15 w16se w16cid wp14">
   <w:footnote w:type="separator" w:id="-1">
     <w:p>
       <w:pPr>
@@ -42933,8 +42704,8 @@
 </file>
 
 <file path=word/numbering.xml><?xml version="1.0" encoding="utf-8"?>
-<w:numbering xmlns:wpc="http://schemas.microsoft.com/office/word/2010/wordprocessingCanvas" xmlns:mo="http://schemas.microsoft.com/office/mac/office/2008/main" xmlns:mc="http://schemas.openxmlformats.org/markup-compatibility/2006" xmlns:mv="urn:schemas-microsoft-com:mac:vml" xmlns:o="urn:schemas-microsoft-com:office:office" xmlns:r="http://schemas.openxmlformats.org/officeDocument/2006/relationships" xmlns:m="http://schemas.openxmlformats.org/officeDocument/2006/math" xmlns:v="urn:schemas-microsoft-com:vml" xmlns:wp14="http://schemas.microsoft.com/office/word/2010/wordprocessingDrawing" xmlns:wp="http://schemas.openxmlformats.org/drawingml/2006/wordprocessingDrawing" xmlns:w10="urn:schemas-microsoft-com:office:word" xmlns:w="http://schemas.openxmlformats.org/wordprocessingml/2006/main" xmlns:w14="http://schemas.microsoft.com/office/word/2010/wordml" xmlns:w15="http://schemas.microsoft.com/office/word/2012/wordml" xmlns:wpg="http://schemas.microsoft.com/office/word/2010/wordprocessingGroup" xmlns:wpi="http://schemas.microsoft.com/office/word/2010/wordprocessingInk" xmlns:wne="http://schemas.microsoft.com/office/word/2006/wordml" xmlns:wps="http://schemas.microsoft.com/office/word/2010/wordprocessingShape" mc:Ignorable="w14 w15 wp14">
-  <w:abstractNum w:abstractNumId="0">
+<w:numbering xmlns:wpc="http://schemas.microsoft.com/office/word/2010/wordprocessingCanvas" xmlns:cx="http://schemas.microsoft.com/office/drawing/2014/chartex" xmlns:cx1="http://schemas.microsoft.com/office/drawing/2015/9/8/chartex" xmlns:cx2="http://schemas.microsoft.com/office/drawing/2015/10/21/chartex" xmlns:cx3="http://schemas.microsoft.com/office/drawing/2016/5/9/chartex" xmlns:cx4="http://schemas.microsoft.com/office/drawing/2016/5/10/chartex" xmlns:cx5="http://schemas.microsoft.com/office/drawing/2016/5/11/chartex" xmlns:cx6="http://schemas.microsoft.com/office/drawing/2016/5/12/chartex" xmlns:cx7="http://schemas.microsoft.com/office/drawing/2016/5/13/chartex" xmlns:cx8="http://schemas.microsoft.com/office/drawing/2016/5/14/chartex" xmlns:mc="http://schemas.openxmlformats.org/markup-compatibility/2006" xmlns:aink="http://schemas.microsoft.com/office/drawing/2016/ink" xmlns:am3d="http://schemas.microsoft.com/office/drawing/2017/model3d" xmlns:o="urn:schemas-microsoft-com:office:office" xmlns:r="http://schemas.openxmlformats.org/officeDocument/2006/relationships" xmlns:m="http://schemas.openxmlformats.org/officeDocument/2006/math" xmlns:v="urn:schemas-microsoft-com:vml" xmlns:wp14="http://schemas.microsoft.com/office/word/2010/wordprocessingDrawing" xmlns:wp="http://schemas.openxmlformats.org/drawingml/2006/wordprocessingDrawing" xmlns:w10="urn:schemas-microsoft-com:office:word" xmlns:w="http://schemas.openxmlformats.org/wordprocessingml/2006/main" xmlns:w14="http://schemas.microsoft.com/office/word/2010/wordml" xmlns:w15="http://schemas.microsoft.com/office/word/2012/wordml" xmlns:w16cid="http://schemas.microsoft.com/office/word/2016/wordml/cid" xmlns:w16se="http://schemas.microsoft.com/office/word/2015/wordml/symex" xmlns:wpg="http://schemas.microsoft.com/office/word/2010/wordprocessingGroup" xmlns:wpi="http://schemas.microsoft.com/office/word/2010/wordprocessingInk" xmlns:wne="http://schemas.microsoft.com/office/word/2006/wordml" xmlns:wps="http://schemas.microsoft.com/office/word/2010/wordprocessingShape" mc:Ignorable="w14 w15 w16se w16cid wp14">
+  <w:abstractNum w:abstractNumId="0" w15:restartNumberingAfterBreak="0">
     <w:nsid w:val="033A7070"/>
     <w:multiLevelType w:val="hybridMultilevel"/>
     <w:tmpl w:val="6E80B85A"/>
@@ -43047,7 +42818,7 @@
       </w:rPr>
     </w:lvl>
   </w:abstractNum>
-  <w:abstractNum w:abstractNumId="1">
+  <w:abstractNum w:abstractNumId="1" w15:restartNumberingAfterBreak="0">
     <w:nsid w:val="043D49AF"/>
     <w:multiLevelType w:val="hybridMultilevel"/>
     <w:tmpl w:val="134A7174"/>
@@ -43160,7 +42931,7 @@
       </w:rPr>
     </w:lvl>
   </w:abstractNum>
-  <w:abstractNum w:abstractNumId="2">
+  <w:abstractNum w:abstractNumId="2" w15:restartNumberingAfterBreak="0">
     <w:nsid w:val="06E9441E"/>
     <w:multiLevelType w:val="hybridMultilevel"/>
     <w:tmpl w:val="C8DE70C2"/>
@@ -43273,7 +43044,7 @@
       </w:rPr>
     </w:lvl>
   </w:abstractNum>
-  <w:abstractNum w:abstractNumId="3">
+  <w:abstractNum w:abstractNumId="3" w15:restartNumberingAfterBreak="0">
     <w:nsid w:val="07E63B6A"/>
     <w:multiLevelType w:val="hybridMultilevel"/>
     <w:tmpl w:val="0C743BF0"/>
@@ -43386,7 +43157,7 @@
       </w:rPr>
     </w:lvl>
   </w:abstractNum>
-  <w:abstractNum w:abstractNumId="4">
+  <w:abstractNum w:abstractNumId="4" w15:restartNumberingAfterBreak="0">
     <w:nsid w:val="0CE55EF0"/>
     <w:multiLevelType w:val="hybridMultilevel"/>
     <w:tmpl w:val="FE36EBDA"/>
@@ -43475,7 +43246,7 @@
       </w:pPr>
     </w:lvl>
   </w:abstractNum>
-  <w:abstractNum w:abstractNumId="5">
+  <w:abstractNum w:abstractNumId="5" w15:restartNumberingAfterBreak="0">
     <w:nsid w:val="0EC26B95"/>
     <w:multiLevelType w:val="hybridMultilevel"/>
     <w:tmpl w:val="6396E050"/>
@@ -43588,7 +43359,7 @@
       </w:rPr>
     </w:lvl>
   </w:abstractNum>
-  <w:abstractNum w:abstractNumId="6">
+  <w:abstractNum w:abstractNumId="6" w15:restartNumberingAfterBreak="0">
     <w:nsid w:val="0F293B21"/>
     <w:multiLevelType w:val="hybridMultilevel"/>
     <w:tmpl w:val="D7881532"/>
@@ -43701,7 +43472,7 @@
       </w:rPr>
     </w:lvl>
   </w:abstractNum>
-  <w:abstractNum w:abstractNumId="7">
+  <w:abstractNum w:abstractNumId="7" w15:restartNumberingAfterBreak="0">
     <w:nsid w:val="109856A5"/>
     <w:multiLevelType w:val="hybridMultilevel"/>
     <w:tmpl w:val="AE7A22A0"/>
@@ -43790,7 +43561,7 @@
       </w:pPr>
     </w:lvl>
   </w:abstractNum>
-  <w:abstractNum w:abstractNumId="8">
+  <w:abstractNum w:abstractNumId="8" w15:restartNumberingAfterBreak="0">
     <w:nsid w:val="10AD6B4B"/>
     <w:multiLevelType w:val="hybridMultilevel"/>
     <w:tmpl w:val="764A607A"/>
@@ -43903,7 +43674,7 @@
       </w:rPr>
     </w:lvl>
   </w:abstractNum>
-  <w:abstractNum w:abstractNumId="9">
+  <w:abstractNum w:abstractNumId="9" w15:restartNumberingAfterBreak="0">
     <w:nsid w:val="1528624D"/>
     <w:multiLevelType w:val="hybridMultilevel"/>
     <w:tmpl w:val="0122C7BA"/>
@@ -44016,7 +43787,7 @@
       </w:rPr>
     </w:lvl>
   </w:abstractNum>
-  <w:abstractNum w:abstractNumId="10">
+  <w:abstractNum w:abstractNumId="10" w15:restartNumberingAfterBreak="0">
     <w:nsid w:val="17D57DE3"/>
     <w:multiLevelType w:val="hybridMultilevel"/>
     <w:tmpl w:val="6D98E54E"/>
@@ -44129,7 +43900,7 @@
       </w:rPr>
     </w:lvl>
   </w:abstractNum>
-  <w:abstractNum w:abstractNumId="11">
+  <w:abstractNum w:abstractNumId="11" w15:restartNumberingAfterBreak="0">
     <w:nsid w:val="2106206E"/>
     <w:multiLevelType w:val="hybridMultilevel"/>
     <w:tmpl w:val="BD8665BC"/>
@@ -44242,7 +44013,7 @@
       </w:rPr>
     </w:lvl>
   </w:abstractNum>
-  <w:abstractNum w:abstractNumId="12">
+  <w:abstractNum w:abstractNumId="12" w15:restartNumberingAfterBreak="0">
     <w:nsid w:val="216D13BC"/>
     <w:multiLevelType w:val="hybridMultilevel"/>
     <w:tmpl w:val="AA0C245E"/>
@@ -44328,7 +44099,7 @@
       </w:pPr>
     </w:lvl>
   </w:abstractNum>
-  <w:abstractNum w:abstractNumId="13">
+  <w:abstractNum w:abstractNumId="13" w15:restartNumberingAfterBreak="0">
     <w:nsid w:val="269145A1"/>
     <w:multiLevelType w:val="hybridMultilevel"/>
     <w:tmpl w:val="8CB6C7F2"/>
@@ -44417,7 +44188,7 @@
       </w:pPr>
     </w:lvl>
   </w:abstractNum>
-  <w:abstractNum w:abstractNumId="14">
+  <w:abstractNum w:abstractNumId="14" w15:restartNumberingAfterBreak="0">
     <w:nsid w:val="272144A4"/>
     <w:multiLevelType w:val="hybridMultilevel"/>
     <w:tmpl w:val="F57C2984"/>
@@ -44530,7 +44301,7 @@
       </w:rPr>
     </w:lvl>
   </w:abstractNum>
-  <w:abstractNum w:abstractNumId="15">
+  <w:abstractNum w:abstractNumId="15" w15:restartNumberingAfterBreak="0">
     <w:nsid w:val="2ADD1DCE"/>
     <w:multiLevelType w:val="hybridMultilevel"/>
     <w:tmpl w:val="34F4ED64"/>
@@ -44643,7 +44414,7 @@
       </w:rPr>
     </w:lvl>
   </w:abstractNum>
-  <w:abstractNum w:abstractNumId="16">
+  <w:abstractNum w:abstractNumId="16" w15:restartNumberingAfterBreak="0">
     <w:nsid w:val="306853FC"/>
     <w:multiLevelType w:val="hybridMultilevel"/>
     <w:tmpl w:val="52060B8E"/>
@@ -44756,7 +44527,7 @@
       </w:rPr>
     </w:lvl>
   </w:abstractNum>
-  <w:abstractNum w:abstractNumId="17">
+  <w:abstractNum w:abstractNumId="17" w15:restartNumberingAfterBreak="0">
     <w:nsid w:val="32262864"/>
     <w:multiLevelType w:val="hybridMultilevel"/>
     <w:tmpl w:val="8A508A38"/>
@@ -44869,7 +44640,7 @@
       </w:rPr>
     </w:lvl>
   </w:abstractNum>
-  <w:abstractNum w:abstractNumId="18">
+  <w:abstractNum w:abstractNumId="18" w15:restartNumberingAfterBreak="0">
     <w:nsid w:val="39566722"/>
     <w:multiLevelType w:val="hybridMultilevel"/>
     <w:tmpl w:val="C4380D8E"/>
@@ -44958,7 +44729,7 @@
       </w:pPr>
     </w:lvl>
   </w:abstractNum>
-  <w:abstractNum w:abstractNumId="19">
+  <w:abstractNum w:abstractNumId="19" w15:restartNumberingAfterBreak="0">
     <w:nsid w:val="40FB1EF0"/>
     <w:multiLevelType w:val="hybridMultilevel"/>
     <w:tmpl w:val="0FF20946"/>
@@ -45071,7 +44842,7 @@
       </w:rPr>
     </w:lvl>
   </w:abstractNum>
-  <w:abstractNum w:abstractNumId="20">
+  <w:abstractNum w:abstractNumId="20" w15:restartNumberingAfterBreak="0">
     <w:nsid w:val="439A1E82"/>
     <w:multiLevelType w:val="hybridMultilevel"/>
     <w:tmpl w:val="47088440"/>
@@ -45157,7 +44928,7 @@
       </w:pPr>
     </w:lvl>
   </w:abstractNum>
-  <w:abstractNum w:abstractNumId="21">
+  <w:abstractNum w:abstractNumId="21" w15:restartNumberingAfterBreak="0">
     <w:nsid w:val="457B51E3"/>
     <w:multiLevelType w:val="hybridMultilevel"/>
     <w:tmpl w:val="B33A331A"/>
@@ -45246,7 +45017,7 @@
       </w:pPr>
     </w:lvl>
   </w:abstractNum>
-  <w:abstractNum w:abstractNumId="22">
+  <w:abstractNum w:abstractNumId="22" w15:restartNumberingAfterBreak="0">
     <w:nsid w:val="46BB3B20"/>
     <w:multiLevelType w:val="hybridMultilevel"/>
     <w:tmpl w:val="A8568C10"/>
@@ -45332,7 +45103,7 @@
       </w:pPr>
     </w:lvl>
   </w:abstractNum>
-  <w:abstractNum w:abstractNumId="23">
+  <w:abstractNum w:abstractNumId="23" w15:restartNumberingAfterBreak="0">
     <w:nsid w:val="4C3F46BA"/>
     <w:multiLevelType w:val="hybridMultilevel"/>
     <w:tmpl w:val="214A84D4"/>
@@ -45445,7 +45216,7 @@
       </w:rPr>
     </w:lvl>
   </w:abstractNum>
-  <w:abstractNum w:abstractNumId="24">
+  <w:abstractNum w:abstractNumId="24" w15:restartNumberingAfterBreak="0">
     <w:nsid w:val="4E0D7B86"/>
     <w:multiLevelType w:val="hybridMultilevel"/>
     <w:tmpl w:val="D3D2BDF8"/>
@@ -45534,7 +45305,7 @@
       </w:pPr>
     </w:lvl>
   </w:abstractNum>
-  <w:abstractNum w:abstractNumId="25">
+  <w:abstractNum w:abstractNumId="25" w15:restartNumberingAfterBreak="0">
     <w:nsid w:val="57F77422"/>
     <w:multiLevelType w:val="hybridMultilevel"/>
     <w:tmpl w:val="D55CDB32"/>
@@ -45623,7 +45394,7 @@
       </w:pPr>
     </w:lvl>
   </w:abstractNum>
-  <w:abstractNum w:abstractNumId="26">
+  <w:abstractNum w:abstractNumId="26" w15:restartNumberingAfterBreak="0">
     <w:nsid w:val="599740CD"/>
     <w:multiLevelType w:val="multilevel"/>
     <w:tmpl w:val="CFCAF7A4"/>
@@ -45741,7 +45512,7 @@
       </w:rPr>
     </w:lvl>
   </w:abstractNum>
-  <w:abstractNum w:abstractNumId="27">
+  <w:abstractNum w:abstractNumId="27" w15:restartNumberingAfterBreak="0">
     <w:nsid w:val="5A7D3E53"/>
     <w:multiLevelType w:val="hybridMultilevel"/>
     <w:tmpl w:val="A4C49812"/>
@@ -45830,7 +45601,7 @@
       </w:pPr>
     </w:lvl>
   </w:abstractNum>
-  <w:abstractNum w:abstractNumId="28">
+  <w:abstractNum w:abstractNumId="28" w15:restartNumberingAfterBreak="0">
     <w:nsid w:val="5F43548A"/>
     <w:multiLevelType w:val="hybridMultilevel"/>
     <w:tmpl w:val="42FC4208"/>
@@ -45916,7 +45687,7 @@
       </w:pPr>
     </w:lvl>
   </w:abstractNum>
-  <w:abstractNum w:abstractNumId="29">
+  <w:abstractNum w:abstractNumId="29" w15:restartNumberingAfterBreak="0">
     <w:nsid w:val="62E53C67"/>
     <w:multiLevelType w:val="hybridMultilevel"/>
     <w:tmpl w:val="DDF6B33E"/>
@@ -46028,7 +45799,7 @@
       </w:rPr>
     </w:lvl>
   </w:abstractNum>
-  <w:abstractNum w:abstractNumId="30">
+  <w:abstractNum w:abstractNumId="30" w15:restartNumberingAfterBreak="0">
     <w:nsid w:val="63D76C53"/>
     <w:multiLevelType w:val="hybridMultilevel"/>
     <w:tmpl w:val="63F07DCA"/>
@@ -46141,7 +45912,7 @@
       </w:rPr>
     </w:lvl>
   </w:abstractNum>
-  <w:abstractNum w:abstractNumId="31">
+  <w:abstractNum w:abstractNumId="31" w15:restartNumberingAfterBreak="0">
     <w:nsid w:val="658D1EF0"/>
     <w:multiLevelType w:val="hybridMultilevel"/>
     <w:tmpl w:val="4CC468DE"/>
@@ -46227,7 +45998,7 @@
       </w:pPr>
     </w:lvl>
   </w:abstractNum>
-  <w:abstractNum w:abstractNumId="32">
+  <w:abstractNum w:abstractNumId="32" w15:restartNumberingAfterBreak="0">
     <w:nsid w:val="680E39F7"/>
     <w:multiLevelType w:val="hybridMultilevel"/>
     <w:tmpl w:val="A96049F4"/>
@@ -46316,7 +46087,7 @@
       </w:pPr>
     </w:lvl>
   </w:abstractNum>
-  <w:abstractNum w:abstractNumId="33">
+  <w:abstractNum w:abstractNumId="33" w15:restartNumberingAfterBreak="0">
     <w:nsid w:val="69B521B5"/>
     <w:multiLevelType w:val="hybridMultilevel"/>
     <w:tmpl w:val="A72A9E92"/>
@@ -46429,7 +46200,7 @@
       </w:rPr>
     </w:lvl>
   </w:abstractNum>
-  <w:abstractNum w:abstractNumId="34">
+  <w:abstractNum w:abstractNumId="34" w15:restartNumberingAfterBreak="0">
     <w:nsid w:val="6B6D7812"/>
     <w:multiLevelType w:val="hybridMultilevel"/>
     <w:tmpl w:val="C3C29AC4"/>
@@ -46542,7 +46313,7 @@
       </w:rPr>
     </w:lvl>
   </w:abstractNum>
-  <w:abstractNum w:abstractNumId="35">
+  <w:abstractNum w:abstractNumId="35" w15:restartNumberingAfterBreak="0">
     <w:nsid w:val="71D005BF"/>
     <w:multiLevelType w:val="hybridMultilevel"/>
     <w:tmpl w:val="580E9B64"/>
@@ -46628,7 +46399,7 @@
       </w:pPr>
     </w:lvl>
   </w:abstractNum>
-  <w:abstractNum w:abstractNumId="36">
+  <w:abstractNum w:abstractNumId="36" w15:restartNumberingAfterBreak="0">
     <w:nsid w:val="720279D2"/>
     <w:multiLevelType w:val="hybridMultilevel"/>
     <w:tmpl w:val="FA66A4B6"/>
@@ -46741,7 +46512,7 @@
       </w:rPr>
     </w:lvl>
   </w:abstractNum>
-  <w:abstractNum w:abstractNumId="37">
+  <w:abstractNum w:abstractNumId="37" w15:restartNumberingAfterBreak="0">
     <w:nsid w:val="73E857D1"/>
     <w:multiLevelType w:val="hybridMultilevel"/>
     <w:tmpl w:val="FE36EBDA"/>
@@ -46830,7 +46601,7 @@
       </w:pPr>
     </w:lvl>
   </w:abstractNum>
-  <w:abstractNum w:abstractNumId="38">
+  <w:abstractNum w:abstractNumId="38" w15:restartNumberingAfterBreak="0">
     <w:nsid w:val="78496C2B"/>
     <w:multiLevelType w:val="hybridMultilevel"/>
     <w:tmpl w:val="6984440E"/>
@@ -46919,7 +46690,7 @@
       </w:pPr>
     </w:lvl>
   </w:abstractNum>
-  <w:abstractNum w:abstractNumId="39">
+  <w:abstractNum w:abstractNumId="39" w15:restartNumberingAfterBreak="0">
     <w:nsid w:val="7A6E11D2"/>
     <w:multiLevelType w:val="hybridMultilevel"/>
     <w:tmpl w:val="AA0C245E"/>
@@ -47130,7 +46901,7 @@
 </file>
 
 <file path=word/styles.xml><?xml version="1.0" encoding="utf-8"?>
-<w:styles xmlns:mc="http://schemas.openxmlformats.org/markup-compatibility/2006" xmlns:r="http://schemas.openxmlformats.org/officeDocument/2006/relationships" xmlns:w="http://schemas.openxmlformats.org/wordprocessingml/2006/main" xmlns:w14="http://schemas.microsoft.com/office/word/2010/wordml" xmlns:w15="http://schemas.microsoft.com/office/word/2012/wordml" mc:Ignorable="w14 w15">
+<w:styles xmlns:mc="http://schemas.openxmlformats.org/markup-compatibility/2006" xmlns:r="http://schemas.openxmlformats.org/officeDocument/2006/relationships" xmlns:w="http://schemas.openxmlformats.org/wordprocessingml/2006/main" xmlns:w14="http://schemas.microsoft.com/office/word/2010/wordml" xmlns:w15="http://schemas.microsoft.com/office/word/2012/wordml" xmlns:w16cid="http://schemas.microsoft.com/office/word/2016/wordml/cid" xmlns:w16se="http://schemas.microsoft.com/office/word/2015/wordml/symex" mc:Ignorable="w14 w15 w16se w16cid">
   <w:docDefaults>
     <w:rPrDefault>
       <w:rPr>
@@ -47146,7 +46917,7 @@
       </w:pPr>
     </w:pPrDefault>
   </w:docDefaults>
-  <w:latentStyles w:defLockedState="0" w:defUIPriority="99" w:defSemiHidden="0" w:defUnhideWhenUsed="0" w:defQFormat="0" w:count="381">
+  <w:latentStyles w:defLockedState="0" w:defUIPriority="99" w:defSemiHidden="0" w:defUnhideWhenUsed="0" w:defQFormat="0" w:count="376">
     <w:lsdException w:name="Normal" w:uiPriority="0" w:qFormat="1"/>
     <w:lsdException w:name="heading 1" w:uiPriority="9" w:qFormat="1"/>
     <w:lsdException w:name="heading 2" w:semiHidden="1" w:uiPriority="9" w:unhideWhenUsed="1" w:qFormat="1"/>
@@ -47303,15 +47074,6 @@
     <w:lsdException w:name="Balloon Text" w:semiHidden="1" w:unhideWhenUsed="1"/>
     <w:lsdException w:name="Table Grid" w:uiPriority="39"/>
     <w:lsdException w:name="Table Theme" w:semiHidden="1" w:unhideWhenUsed="1"/>
-    <w:lsdException w:name="Note Level 1" w:semiHidden="1" w:unhideWhenUsed="1"/>
-    <w:lsdException w:name="Note Level 2" w:semiHidden="1" w:unhideWhenUsed="1"/>
-    <w:lsdException w:name="Note Level 3" w:semiHidden="1" w:unhideWhenUsed="1"/>
-    <w:lsdException w:name="Note Level 4" w:semiHidden="1" w:unhideWhenUsed="1"/>
-    <w:lsdException w:name="Note Level 5" w:semiHidden="1" w:unhideWhenUsed="1"/>
-    <w:lsdException w:name="Note Level 6" w:semiHidden="1" w:unhideWhenUsed="1"/>
-    <w:lsdException w:name="Note Level 7" w:semiHidden="1" w:unhideWhenUsed="1"/>
-    <w:lsdException w:name="Note Level 8" w:semiHidden="1" w:unhideWhenUsed="1"/>
-    <w:lsdException w:name="Note Level 9" w:semiHidden="1" w:unhideWhenUsed="1"/>
     <w:lsdException w:name="Placeholder Text" w:semiHidden="1"/>
     <w:lsdException w:name="No Spacing" w:uiPriority="1" w:qFormat="1"/>
     <w:lsdException w:name="Light Shading" w:uiPriority="60"/>
@@ -47875,7 +47637,6 @@
       <w:spacing w:after="0" w:line="240" w:lineRule="auto"/>
     </w:pPr>
     <w:tblPr>
-      <w:tblInd w:w="0" w:type="dxa"/>
       <w:tblBorders>
         <w:top w:val="single" w:sz="4" w:space="0" w:color="auto"/>
         <w:left w:val="single" w:sz="4" w:space="0" w:color="auto"/>
@@ -47884,12 +47645,6 @@
         <w:insideH w:val="single" w:sz="4" w:space="0" w:color="auto"/>
         <w:insideV w:val="single" w:sz="4" w:space="0" w:color="auto"/>
       </w:tblBorders>
-      <w:tblCellMar>
-        <w:top w:w="0" w:type="dxa"/>
-        <w:left w:w="108" w:type="dxa"/>
-        <w:bottom w:w="0" w:type="dxa"/>
-        <w:right w:w="108" w:type="dxa"/>
-      </w:tblCellMar>
     </w:tblPr>
   </w:style>
   <w:style w:type="table" w:customStyle="1" w:styleId="PlainTable31">
@@ -47903,13 +47658,6 @@
     <w:tblPr>
       <w:tblStyleRowBandSize w:val="1"/>
       <w:tblStyleColBandSize w:val="1"/>
-      <w:tblInd w:w="0" w:type="dxa"/>
-      <w:tblCellMar>
-        <w:top w:w="0" w:type="dxa"/>
-        <w:left w:w="108" w:type="dxa"/>
-        <w:bottom w:w="0" w:type="dxa"/>
-        <w:right w:w="108" w:type="dxa"/>
-      </w:tblCellMar>
     </w:tblPr>
     <w:tblStylePr w:type="firstRow">
       <w:rPr>
@@ -48003,7 +47751,6 @@
     <w:tblPr>
       <w:tblStyleRowBandSize w:val="1"/>
       <w:tblStyleColBandSize w:val="1"/>
-      <w:tblInd w:w="0" w:type="dxa"/>
       <w:tblBorders>
         <w:top w:val="single" w:sz="4" w:space="0" w:color="BFBFBF" w:themeColor="background1" w:themeShade="BF"/>
         <w:left w:val="single" w:sz="4" w:space="0" w:color="BFBFBF" w:themeColor="background1" w:themeShade="BF"/>
@@ -48012,12 +47759,6 @@
         <w:insideH w:val="single" w:sz="4" w:space="0" w:color="BFBFBF" w:themeColor="background1" w:themeShade="BF"/>
         <w:insideV w:val="single" w:sz="4" w:space="0" w:color="BFBFBF" w:themeColor="background1" w:themeShade="BF"/>
       </w:tblBorders>
-      <w:tblCellMar>
-        <w:top w:w="0" w:type="dxa"/>
-        <w:left w:w="108" w:type="dxa"/>
-        <w:bottom w:w="0" w:type="dxa"/>
-        <w:right w:w="108" w:type="dxa"/>
-      </w:tblCellMar>
     </w:tblPr>
     <w:tblStylePr w:type="firstRow">
       <w:rPr>
@@ -48532,7 +48273,7 @@
 </file>
 
 <file path=customXml/itemProps1.xml><?xml version="1.0" encoding="utf-8"?>
-<ds:datastoreItem xmlns:ds="http://schemas.openxmlformats.org/officeDocument/2006/customXml" ds:itemID="{5C8A0C09-CDEC-2C46-BE66-8AA48C7F8ABA}">
+<ds:datastoreItem xmlns:ds="http://schemas.openxmlformats.org/officeDocument/2006/customXml" ds:itemID="{26F3AAC6-2327-E343-AAFC-B41701B8748E}">
   <ds:schemaRefs>
     <ds:schemaRef ds:uri="http://schemas.openxmlformats.org/officeDocument/2006/bibliography"/>
   </ds:schemaRefs>

</xml_diff>